<commit_message>
Fix name of projects, namespaces etc
</commit_message>
<xml_diff>
--- a/Документация/Дипломная работа.docx
+++ b/Документация/Дипломная работа.docx
@@ -254,44 +254,28 @@
           <w:color w:val="000000" w:themeColor="text1"/>
           <w:szCs w:val="28"/>
         </w:rPr>
-        <w:t>ДП.09.02.</w:t>
-      </w:r>
-      <w:proofErr w:type="gramStart"/>
+        <w:t>ДП.09.02.0</w:t>
+      </w:r>
       <w:r>
         <w:rPr>
           <w:color w:val="000000" w:themeColor="text1"/>
           <w:szCs w:val="28"/>
         </w:rPr>
-        <w:t>0</w:t>
+        <w:t>7</w:t>
       </w:r>
       <w:r>
         <w:rPr>
           <w:color w:val="000000" w:themeColor="text1"/>
           <w:szCs w:val="28"/>
         </w:rPr>
-        <w:t>7</w:t>
+        <w:t>.</w:t>
       </w:r>
       <w:r>
         <w:rPr>
           <w:color w:val="000000" w:themeColor="text1"/>
           <w:szCs w:val="28"/>
         </w:rPr>
-        <w:t>.</w:t>
-      </w:r>
-      <w:r>
-        <w:rPr>
-          <w:color w:val="000000" w:themeColor="text1"/>
-          <w:szCs w:val="28"/>
-        </w:rPr>
-        <w:t>*</w:t>
-      </w:r>
-      <w:proofErr w:type="gramEnd"/>
-      <w:r>
-        <w:rPr>
-          <w:color w:val="000000" w:themeColor="text1"/>
-          <w:szCs w:val="28"/>
-        </w:rPr>
-        <w:t>*</w:t>
+        <w:t>**</w:t>
       </w:r>
       <w:r>
         <w:rPr>
@@ -822,16 +806,8 @@
               <w:rPr>
                 <w:szCs w:val="28"/>
               </w:rPr>
-              <w:t xml:space="preserve"> </w:t>
-            </w:r>
-            <w:proofErr w:type="spellStart"/>
-            <w:r>
-              <w:rPr>
-                <w:szCs w:val="28"/>
-              </w:rPr>
-              <w:t>Писчасова</w:t>
-            </w:r>
-            <w:proofErr w:type="spellEnd"/>
+              <w:t xml:space="preserve"> Писчасова</w:t>
+            </w:r>
           </w:p>
         </w:tc>
         <w:tc>
@@ -2338,21 +2314,12 @@
         </w:rPr>
         <w:t xml:space="preserve"> /</w:t>
       </w:r>
-      <w:proofErr w:type="spellStart"/>
       <w:r>
         <w:rPr>
           <w:szCs w:val="28"/>
           <w:u w:val="single"/>
         </w:rPr>
-        <w:t>Писчасова</w:t>
-      </w:r>
-      <w:proofErr w:type="spellEnd"/>
-      <w:r>
-        <w:rPr>
-          <w:szCs w:val="28"/>
-          <w:u w:val="single"/>
-        </w:rPr>
-        <w:t xml:space="preserve"> Е.Ф.</w:t>
+        <w:t>Писчасова Е.Ф.</w:t>
       </w:r>
       <w:r>
         <w:rPr>
@@ -2372,6 +2339,13 @@
     </w:p>
     <w:sdt>
       <w:sdtPr>
+        <w:rPr>
+          <w:rFonts w:ascii="Times New Roman" w:eastAsia="Times New Roman" w:hAnsi="Times New Roman" w:cs="Times New Roman"/>
+          <w:color w:val="auto"/>
+          <w:sz w:val="28"/>
+          <w:szCs w:val="20"/>
+          <w:lang w:eastAsia="ru-RU" w:bidi="ar-SA"/>
+        </w:rPr>
         <w:id w:val="1361164852"/>
         <w:docPartObj>
           <w:docPartGallery w:val="Table of Contents"/>
@@ -2380,13 +2354,9 @@
       </w:sdtPr>
       <w:sdtEndPr>
         <w:rPr>
-          <w:rFonts w:ascii="Times New Roman" w:eastAsia="Times New Roman" w:hAnsi="Times New Roman" w:cs="Times New Roman"/>
           <w:b/>
           <w:bCs/>
-          <w:color w:val="auto"/>
-          <w:sz w:val="28"/>
-          <w:szCs w:val="28"/>
-          <w:lang w:eastAsia="ru-RU" w:bidi="ar-SA"/>
+          <w:szCs w:val="28"/>
         </w:rPr>
       </w:sdtEndPr>
       <w:sdtContent>
@@ -2823,109 +2793,7 @@
         <w:jc w:val="both"/>
       </w:pPr>
       <w:r>
-        <w:t xml:space="preserve">В настоящее время существует множество приложений, распространяемых как свободно, так и на коммерческой основе, позволяющих </w:t>
-      </w:r>
-      <w:r>
-        <w:t>оптимизировать</w:t>
-      </w:r>
-      <w:r>
-        <w:t xml:space="preserve"> </w:t>
-      </w:r>
-      <w:r>
-        <w:t>управление</w:t>
-      </w:r>
-      <w:r>
-        <w:t xml:space="preserve"> рабочей нагрузк</w:t>
-      </w:r>
-      <w:r>
-        <w:t>ой</w:t>
-      </w:r>
-      <w:r>
-        <w:t xml:space="preserve"> на работников компании. Среди них можно выделить: «1</w:t>
-      </w:r>
-      <w:r>
-        <w:rPr>
-          <w:lang w:val="en-US"/>
-        </w:rPr>
-        <w:t>C</w:t>
-      </w:r>
-      <w:r>
-        <w:t>-</w:t>
-      </w:r>
-      <w:r>
-        <w:rPr>
-          <w:lang w:val="en-US"/>
-        </w:rPr>
-        <w:t>CRM</w:t>
-      </w:r>
-      <w:r>
-        <w:t>», «</w:t>
-      </w:r>
-      <w:proofErr w:type="spellStart"/>
-      <w:r>
-        <w:rPr>
-          <w:lang w:val="en-US"/>
-        </w:rPr>
-        <w:t>Peopleforce</w:t>
-      </w:r>
-      <w:proofErr w:type="spellEnd"/>
-      <w:r>
-        <w:t>»</w:t>
-      </w:r>
-      <w:r>
-        <w:t>, «</w:t>
-      </w:r>
-      <w:proofErr w:type="spellStart"/>
-      <w:r>
-        <w:rPr>
-          <w:lang w:val="en-US"/>
-        </w:rPr>
-        <w:t>Talantix</w:t>
-      </w:r>
-      <w:proofErr w:type="spellEnd"/>
-      <w:r>
-        <w:t>»</w:t>
-      </w:r>
-      <w:r>
-        <w:t xml:space="preserve"> и </w:t>
-      </w:r>
-      <w:proofErr w:type="gramStart"/>
-      <w:r>
-        <w:t>т.д.</w:t>
-      </w:r>
-      <w:proofErr w:type="gramEnd"/>
-      <w:r>
-        <w:t xml:space="preserve"> Использование этих приложений возможно, однако, во-первых, </w:t>
-      </w:r>
-      <w:r>
-        <w:t xml:space="preserve">они не способны </w:t>
-      </w:r>
-      <w:r>
-        <w:t>оптимизировать процесс</w:t>
-      </w:r>
-      <w:r>
-        <w:t xml:space="preserve"> формирова</w:t>
-      </w:r>
-      <w:r>
-        <w:t>ния</w:t>
-      </w:r>
-      <w:r>
-        <w:t xml:space="preserve"> дополнительны</w:t>
-      </w:r>
-      <w:r>
-        <w:t>х</w:t>
-      </w:r>
-      <w:r>
-        <w:t xml:space="preserve"> соглашени</w:t>
-      </w:r>
-      <w:r>
-        <w:t>й</w:t>
-      </w:r>
-      <w:r>
-        <w:t xml:space="preserve">, </w:t>
-      </w:r>
-      <w:r>
-        <w:t xml:space="preserve">а во-вторых, имеют ряд существенных ограничений. </w:t>
+        <w:t>Объектом исследования в данном дипломном проекте является процесс управления персоналом на предприятиях. Предметом является универсальная информационная система</w:t>
       </w:r>
     </w:p>
     <w:p>
@@ -2935,28 +2803,97 @@
         <w:jc w:val="both"/>
       </w:pPr>
       <w:r>
-        <w:rPr>
-          <w:color w:val="FF0000"/>
-        </w:rPr>
-        <w:t>При использовании перечисленных выше систем</w:t>
-      </w:r>
-      <w:r>
-        <w:rPr>
-          <w:color w:val="FF0000"/>
-        </w:rPr>
-        <w:t xml:space="preserve"> процесс тайм-менеджмента персонала лишь немного оптимизирован, но не автоматизирован полностью</w:t>
-      </w:r>
-      <w:r>
-        <w:t>,</w:t>
-      </w:r>
-      <w:r>
-        <w:t xml:space="preserve"> оперативное изменение распределения рабочих часов невозможно. Также стоит отметить, что при создании базы данных, приведенные системы запрашивают очень большой объем информации, которая, как правило, при </w:t>
-      </w:r>
-      <w:r>
-        <w:t>работе с информационной системой</w:t>
-      </w:r>
-      <w:r>
-        <w:t xml:space="preserve"> затем не используется.</w:t>
+        <w:t xml:space="preserve">В настоящее время существует множество приложений, распространяемых как свободно, так и на коммерческой основе, позволяющих </w:t>
+      </w:r>
+      <w:r>
+        <w:t>оптимизировать</w:t>
+      </w:r>
+      <w:r>
+        <w:t xml:space="preserve"> </w:t>
+      </w:r>
+      <w:r>
+        <w:t>управление</w:t>
+      </w:r>
+      <w:r>
+        <w:t xml:space="preserve"> рабочей нагрузк</w:t>
+      </w:r>
+      <w:r>
+        <w:t>ой</w:t>
+      </w:r>
+      <w:r>
+        <w:t xml:space="preserve"> на работников компании. Среди них можно выделить: «1</w:t>
+      </w:r>
+      <w:r>
+        <w:rPr>
+          <w:lang w:val="en-US"/>
+        </w:rPr>
+        <w:t>C</w:t>
+      </w:r>
+      <w:r>
+        <w:t>-</w:t>
+      </w:r>
+      <w:r>
+        <w:rPr>
+          <w:lang w:val="en-US"/>
+        </w:rPr>
+        <w:t>CRM</w:t>
+      </w:r>
+      <w:r>
+        <w:t>», «</w:t>
+      </w:r>
+      <w:r>
+        <w:rPr>
+          <w:lang w:val="en-US"/>
+        </w:rPr>
+        <w:t>Peopleforce</w:t>
+      </w:r>
+      <w:r>
+        <w:t>»</w:t>
+      </w:r>
+      <w:r>
+        <w:t>, «</w:t>
+      </w:r>
+      <w:r>
+        <w:rPr>
+          <w:lang w:val="en-US"/>
+        </w:rPr>
+        <w:t>Talantix</w:t>
+      </w:r>
+      <w:r>
+        <w:t>»</w:t>
+      </w:r>
+      <w:r>
+        <w:t xml:space="preserve"> и т.д. Использование этих приложений возможно, однако, во-первых, </w:t>
+      </w:r>
+      <w:r>
+        <w:t xml:space="preserve">они не способны </w:t>
+      </w:r>
+      <w:r>
+        <w:t>оптимизировать процесс</w:t>
+      </w:r>
+      <w:r>
+        <w:t xml:space="preserve"> формирова</w:t>
+      </w:r>
+      <w:r>
+        <w:t>ния</w:t>
+      </w:r>
+      <w:r>
+        <w:t xml:space="preserve"> дополнительны</w:t>
+      </w:r>
+      <w:r>
+        <w:t>х</w:t>
+      </w:r>
+      <w:r>
+        <w:t xml:space="preserve"> соглашени</w:t>
+      </w:r>
+      <w:r>
+        <w:t>й</w:t>
+      </w:r>
+      <w:r>
+        <w:t xml:space="preserve">, </w:t>
+      </w:r>
+      <w:r>
+        <w:t xml:space="preserve">а во-вторых, имеют ряд существенных ограничений. </w:t>
       </w:r>
     </w:p>
     <w:p>
@@ -2964,11 +2901,43 @@
         <w:spacing w:after="0" w:line="360" w:lineRule="auto"/>
         <w:ind w:firstLine="709"/>
         <w:jc w:val="both"/>
-        <w:rPr>
-          <w:color w:val="FF0000"/>
-        </w:rPr>
-      </w:pPr>
-      <w:r>
+      </w:pPr>
+      <w:r>
+        <w:rPr>
+          <w:color w:val="FF0000"/>
+        </w:rPr>
+        <w:t>При использовании перечисленных выше систем</w:t>
+      </w:r>
+      <w:r>
+        <w:rPr>
+          <w:color w:val="FF0000"/>
+        </w:rPr>
+        <w:t xml:space="preserve"> процесс тайм-менеджмента персонала лишь немного оптимизирован, но не автоматизирован полностью</w:t>
+      </w:r>
+      <w:r>
+        <w:t>,</w:t>
+      </w:r>
+      <w:r>
+        <w:t xml:space="preserve"> оперативное изменение распределения рабочих часов невозможно. Также стоит отметить, что при создании базы данных, приведенные системы запрашивают очень большой объем информации, которая, как правило, при </w:t>
+      </w:r>
+      <w:r>
+        <w:t>работе с информационной системой</w:t>
+      </w:r>
+      <w:r>
+        <w:t xml:space="preserve"> затем не используется.</w:t>
+      </w:r>
+    </w:p>
+    <w:p>
+      <w:pPr>
+        <w:spacing w:after="0" w:line="360" w:lineRule="auto"/>
+        <w:ind w:firstLine="709"/>
+        <w:jc w:val="both"/>
+        <w:rPr>
+          <w:color w:val="FF0000"/>
+        </w:rPr>
+      </w:pPr>
+      <w:r>
+        <w:lastRenderedPageBreak/>
         <w:t xml:space="preserve">Учитывая все недостатки, складывается необходимость разработки </w:t>
       </w:r>
       <w:r>
@@ -2996,11 +2965,7 @@
         <w:t>автоматизации управления персоналом на предприятиях с почасовой формой оплаты труда</w:t>
       </w:r>
       <w:r>
-        <w:t xml:space="preserve">, которая при минимальном </w:t>
-      </w:r>
-      <w:r>
-        <w:lastRenderedPageBreak/>
-        <w:t xml:space="preserve">наборе данных будет адекватно распределять рабочие часы между отделами и сотрудниками компании, с возможностью внесения изменений в нестандартных ситуациях. </w:t>
+        <w:t xml:space="preserve">, которая при минимальном наборе данных будет адекватно распределять рабочие часы между отделами и сотрудниками компании, с возможностью внесения изменений в нестандартных ситуациях. </w:t>
       </w:r>
       <w:r>
         <w:rPr>
@@ -3412,6 +3377,7 @@
         <w:jc w:val="both"/>
       </w:pPr>
       <w:r>
+        <w:lastRenderedPageBreak/>
         <w:t>Разработать тесты</w:t>
       </w:r>
     </w:p>

</xml_diff>

<commit_message>
Update docs and styles
Update:
- document
- app.xaml - add Rounded Data Grid style
- pages - apply new style
- current statistics page fix label of previous period
</commit_message>
<xml_diff>
--- a/Документация/Дипломная работа.docx
+++ b/Документация/Дипломная работа.docx
@@ -852,8 +852,16 @@
               <w:rPr>
                 <w:szCs w:val="28"/>
               </w:rPr>
-              <w:t xml:space="preserve"> Писчасова</w:t>
-            </w:r>
+              <w:t xml:space="preserve"> </w:t>
+            </w:r>
+            <w:proofErr w:type="spellStart"/>
+            <w:r>
+              <w:rPr>
+                <w:szCs w:val="28"/>
+              </w:rPr>
+              <w:t>Писчасова</w:t>
+            </w:r>
+            <w:proofErr w:type="spellEnd"/>
           </w:p>
         </w:tc>
         <w:tc>
@@ -2358,12 +2366,21 @@
         </w:rPr>
         <w:t xml:space="preserve"> /</w:t>
       </w:r>
+      <w:proofErr w:type="spellStart"/>
       <w:r>
         <w:rPr>
           <w:szCs w:val="28"/>
           <w:u w:val="single"/>
         </w:rPr>
-        <w:t>Писчасова Е.Ф.</w:t>
+        <w:t>Писчасова</w:t>
+      </w:r>
+      <w:proofErr w:type="spellEnd"/>
+      <w:r>
+        <w:rPr>
+          <w:szCs w:val="28"/>
+          <w:u w:val="single"/>
+        </w:rPr>
+        <w:t xml:space="preserve"> Е.Ф.</w:t>
       </w:r>
       <w:r>
         <w:rPr>
@@ -3231,6 +3248,7 @@
                                           <w:spacing w:line="240" w:lineRule="auto"/>
                                           <w:ind w:firstLine="0"/>
                                         </w:pPr>
+                                        <w:proofErr w:type="spellStart"/>
                                         <w:r>
                                           <w:rPr>
                                             <w:rFonts w:ascii="ISOCPEUR" w:eastAsia="ISOCPEUR" w:hAnsi="ISOCPEUR" w:cs="ISOCPEUR"/>
@@ -3238,7 +3256,17 @@
                                             <w:color w:val="000000"/>
                                             <w:sz w:val="18"/>
                                           </w:rPr>
-                                          <w:t>Разраб.</w:t>
+                                          <w:t>Разраб</w:t>
+                                        </w:r>
+                                        <w:proofErr w:type="spellEnd"/>
+                                        <w:r>
+                                          <w:rPr>
+                                            <w:rFonts w:ascii="ISOCPEUR" w:eastAsia="ISOCPEUR" w:hAnsi="ISOCPEUR" w:cs="ISOCPEUR"/>
+                                            <w:i/>
+                                            <w:color w:val="000000"/>
+                                            <w:sz w:val="18"/>
+                                          </w:rPr>
+                                          <w:t>.</w:t>
                                         </w:r>
                                       </w:p>
                                     </w:txbxContent>
@@ -3407,6 +3435,7 @@
                                           <w:spacing w:line="240" w:lineRule="auto"/>
                                           <w:ind w:firstLine="0"/>
                                         </w:pPr>
+                                        <w:proofErr w:type="spellStart"/>
                                         <w:r>
                                           <w:rPr>
                                             <w:rFonts w:ascii="ISOCPEUR" w:eastAsia="ISOCPEUR" w:hAnsi="ISOCPEUR" w:cs="ISOCPEUR"/>
@@ -3414,7 +3443,17 @@
                                             <w:color w:val="000000"/>
                                             <w:sz w:val="18"/>
                                           </w:rPr>
-                                          <w:t>Реценз.</w:t>
+                                          <w:t>Реценз</w:t>
+                                        </w:r>
+                                        <w:proofErr w:type="spellEnd"/>
+                                        <w:r>
+                                          <w:rPr>
+                                            <w:rFonts w:ascii="ISOCPEUR" w:eastAsia="ISOCPEUR" w:hAnsi="ISOCPEUR" w:cs="ISOCPEUR"/>
+                                            <w:i/>
+                                            <w:color w:val="000000"/>
+                                            <w:sz w:val="18"/>
+                                          </w:rPr>
+                                          <w:t>.</w:t>
                                         </w:r>
                                       </w:p>
                                     </w:txbxContent>
@@ -3638,12 +3677,21 @@
                                         <w:pPr>
                                           <w:ind w:firstLine="0"/>
                                         </w:pPr>
+                                        <w:proofErr w:type="spellStart"/>
                                         <w:r>
                                           <w:rPr>
                                             <w:color w:val="000000"/>
                                             <w:sz w:val="18"/>
                                           </w:rPr>
-                                          <w:t>Писчасова Е.Ф.</w:t>
+                                          <w:t>Писчасова</w:t>
+                                        </w:r>
+                                        <w:proofErr w:type="spellEnd"/>
+                                        <w:r>
+                                          <w:rPr>
+                                            <w:color w:val="000000"/>
+                                            <w:sz w:val="18"/>
+                                          </w:rPr>
+                                          <w:t xml:space="preserve"> Е.Ф.</w:t>
                                         </w:r>
                                       </w:p>
                                     </w:txbxContent>
@@ -4304,6 +4352,7 @@
                                     <w:spacing w:line="240" w:lineRule="auto"/>
                                     <w:ind w:firstLine="0"/>
                                   </w:pPr>
+                                  <w:proofErr w:type="spellStart"/>
                                   <w:r>
                                     <w:rPr>
                                       <w:rFonts w:ascii="ISOCPEUR" w:eastAsia="ISOCPEUR" w:hAnsi="ISOCPEUR" w:cs="ISOCPEUR"/>
@@ -4311,7 +4360,17 @@
                                       <w:color w:val="000000"/>
                                       <w:sz w:val="18"/>
                                     </w:rPr>
-                                    <w:t>Разраб.</w:t>
+                                    <w:t>Разраб</w:t>
+                                  </w:r>
+                                  <w:proofErr w:type="spellEnd"/>
+                                  <w:r>
+                                    <w:rPr>
+                                      <w:rFonts w:ascii="ISOCPEUR" w:eastAsia="ISOCPEUR" w:hAnsi="ISOCPEUR" w:cs="ISOCPEUR"/>
+                                      <w:i/>
+                                      <w:color w:val="000000"/>
+                                      <w:sz w:val="18"/>
+                                    </w:rPr>
+                                    <w:t>.</w:t>
                                   </w:r>
                                 </w:p>
                               </w:txbxContent>
@@ -4388,6 +4447,7 @@
                                     <w:spacing w:line="240" w:lineRule="auto"/>
                                     <w:ind w:firstLine="0"/>
                                   </w:pPr>
+                                  <w:proofErr w:type="spellStart"/>
                                   <w:r>
                                     <w:rPr>
                                       <w:rFonts w:ascii="ISOCPEUR" w:eastAsia="ISOCPEUR" w:hAnsi="ISOCPEUR" w:cs="ISOCPEUR"/>
@@ -4395,7 +4455,17 @@
                                       <w:color w:val="000000"/>
                                       <w:sz w:val="18"/>
                                     </w:rPr>
-                                    <w:t>Реценз.</w:t>
+                                    <w:t>Реценз</w:t>
+                                  </w:r>
+                                  <w:proofErr w:type="spellEnd"/>
+                                  <w:r>
+                                    <w:rPr>
+                                      <w:rFonts w:ascii="ISOCPEUR" w:eastAsia="ISOCPEUR" w:hAnsi="ISOCPEUR" w:cs="ISOCPEUR"/>
+                                      <w:i/>
+                                      <w:color w:val="000000"/>
+                                      <w:sz w:val="18"/>
+                                    </w:rPr>
+                                    <w:t>.</w:t>
                                   </w:r>
                                 </w:p>
                               </w:txbxContent>
@@ -4509,12 +4579,21 @@
                                   <w:pPr>
                                     <w:ind w:firstLine="0"/>
                                   </w:pPr>
+                                  <w:proofErr w:type="spellStart"/>
                                   <w:r>
                                     <w:rPr>
                                       <w:color w:val="000000"/>
                                       <w:sz w:val="18"/>
                                     </w:rPr>
-                                    <w:t>Писчасова Е.Ф.</w:t>
+                                    <w:t>Писчасова</w:t>
+                                  </w:r>
+                                  <w:proofErr w:type="spellEnd"/>
+                                  <w:r>
+                                    <w:rPr>
+                                      <w:color w:val="000000"/>
+                                      <w:sz w:val="18"/>
+                                    </w:rPr>
+                                    <w:t xml:space="preserve"> Е.Ф.</w:t>
                                   </w:r>
                                 </w:p>
                               </w:txbxContent>
@@ -5424,21 +5503,25 @@
       <w:r>
         <w:t>», «</w:t>
       </w:r>
+      <w:proofErr w:type="spellStart"/>
       <w:r>
         <w:rPr>
           <w:lang w:val="en-US"/>
         </w:rPr>
         <w:t>Peopleforce</w:t>
       </w:r>
+      <w:proofErr w:type="spellEnd"/>
       <w:r>
         <w:t>», «</w:t>
       </w:r>
+      <w:proofErr w:type="spellStart"/>
       <w:r>
         <w:rPr>
           <w:lang w:val="en-US"/>
         </w:rPr>
         <w:t>Talantix</w:t>
       </w:r>
+      <w:proofErr w:type="spellEnd"/>
       <w:r>
         <w:t xml:space="preserve">» и т.д. Использование этих приложений возможно, однако, во-первых, они не способны </w:t>
       </w:r>
@@ -6223,7 +6306,23 @@
           <w:color w:val="000000"/>
           <w:shd w:val="clear" w:color="auto" w:fill="FFFFFF"/>
         </w:rPr>
-        <w:t xml:space="preserve">Актуальная версия Microsoft SQL сервер имеет возможность поддержки ddm (динамическую маскировку данных), которая гарантирует, что только авторизованные пользователи с установленными правами будут видеть </w:t>
+        <w:t xml:space="preserve">Актуальная версия Microsoft SQL сервер имеет возможность поддержки </w:t>
+      </w:r>
+      <w:proofErr w:type="spellStart"/>
+      <w:r>
+        <w:rPr>
+          <w:color w:val="000000"/>
+          <w:shd w:val="clear" w:color="auto" w:fill="FFFFFF"/>
+        </w:rPr>
+        <w:t>ddm</w:t>
+      </w:r>
+      <w:proofErr w:type="spellEnd"/>
+      <w:r>
+        <w:rPr>
+          <w:color w:val="000000"/>
+          <w:shd w:val="clear" w:color="auto" w:fill="FFFFFF"/>
+        </w:rPr>
+        <w:t xml:space="preserve"> (динамическую маскировку данных), которая гарантирует, что только авторизованные пользователи с установленными правами будут видеть </w:t>
       </w:r>
       <w:r>
         <w:rPr>
@@ -6428,6 +6527,7 @@
         </w:rPr>
         <w:t>P</w:t>
       </w:r>
+      <w:proofErr w:type="spellStart"/>
       <w:r>
         <w:rPr>
           <w:shd w:val="clear" w:color="auto" w:fill="FFFFFF"/>
@@ -6437,6 +6537,7 @@
       <w:bookmarkEnd w:id="12"/>
       <w:bookmarkEnd w:id="13"/>
       <w:bookmarkEnd w:id="14"/>
+      <w:proofErr w:type="spellEnd"/>
     </w:p>
     <w:p>
       <w:pPr>
@@ -6457,12 +6558,37 @@
         <w:snapToGrid w:val="0"/>
         <w:contextualSpacing/>
       </w:pPr>
+      <w:proofErr w:type="spellStart"/>
       <w:r>
         <w:rPr>
           <w:color w:val="000000"/>
           <w:shd w:val="clear" w:color="auto" w:fill="FFFFFF"/>
         </w:rPr>
-        <w:t>PostgreSQL это бесплатная и довольно популярная СУБД, которая зачастую используется для создания и ведения баз данных web-сайтов. Это одна из первых СУБД, и поэтому сейчас ее функциональность очень хорошо развита, что позволяет пользователям управлять как структурированными, так и неструктурированными данными. Отлично показывает себя с задачами по импорту данных из других типов баз с помощью собственных возможностей.</w:t>
+        <w:t>PostgreSQL</w:t>
+      </w:r>
+      <w:proofErr w:type="spellEnd"/>
+      <w:r>
+        <w:rPr>
+          <w:color w:val="000000"/>
+          <w:shd w:val="clear" w:color="auto" w:fill="FFFFFF"/>
+        </w:rPr>
+        <w:t xml:space="preserve"> это бесплатная и довольно популярная СУБД, которая зачастую используется для создания и ведения баз данных </w:t>
+      </w:r>
+      <w:proofErr w:type="spellStart"/>
+      <w:r>
+        <w:rPr>
+          <w:color w:val="000000"/>
+          <w:shd w:val="clear" w:color="auto" w:fill="FFFFFF"/>
+        </w:rPr>
+        <w:t>web</w:t>
+      </w:r>
+      <w:proofErr w:type="spellEnd"/>
+      <w:r>
+        <w:rPr>
+          <w:color w:val="000000"/>
+          <w:shd w:val="clear" w:color="auto" w:fill="FFFFFF"/>
+        </w:rPr>
+        <w:t>-сайтов. Это одна из первых СУБД, и поэтому сейчас ее функциональность очень хорошо развита, что позволяет пользователям управлять как структурированными, так и неструктурированными данными. Отлично показывает себя с задачами по импорту данных из других типов баз с помощью собственных возможностей.</w:t>
       </w:r>
     </w:p>
     <w:p>
@@ -6476,7 +6602,23 @@
           <w:color w:val="000000"/>
           <w:shd w:val="clear" w:color="auto" w:fill="FFFFFF"/>
         </w:rPr>
-        <w:t>Наиболее актуальная версия PostgreSQL дает возможность обработки огромных объемов данных и значительное увеличение одновременно задействованных пользователей. В процессе изучения СУБД были выявлены следующие преимущества:</w:t>
+        <w:t xml:space="preserve">Наиболее актуальная версия </w:t>
+      </w:r>
+      <w:proofErr w:type="spellStart"/>
+      <w:r>
+        <w:rPr>
+          <w:color w:val="000000"/>
+          <w:shd w:val="clear" w:color="auto" w:fill="FFFFFF"/>
+        </w:rPr>
+        <w:t>PostgreSQL</w:t>
+      </w:r>
+      <w:proofErr w:type="spellEnd"/>
+      <w:r>
+        <w:rPr>
+          <w:color w:val="000000"/>
+          <w:shd w:val="clear" w:color="auto" w:fill="FFFFFF"/>
+        </w:rPr>
+        <w:t xml:space="preserve"> дает возможность обработки огромных объемов данных и значительное увеличение одновременно задействованных пользователей. В процессе изучения СУБД были выявлены следующие преимущества:</w:t>
       </w:r>
     </w:p>
     <w:p>
@@ -6528,7 +6670,23 @@
           <w:color w:val="000000"/>
           <w:shd w:val="clear" w:color="auto" w:fill="FFFFFF"/>
         </w:rPr>
-        <w:t>Поддерживает формат json, что расширяет возможности</w:t>
+        <w:t xml:space="preserve">Поддерживает формат </w:t>
+      </w:r>
+      <w:proofErr w:type="spellStart"/>
+      <w:r>
+        <w:rPr>
+          <w:color w:val="000000"/>
+          <w:shd w:val="clear" w:color="auto" w:fill="FFFFFF"/>
+        </w:rPr>
+        <w:t>json</w:t>
+      </w:r>
+      <w:proofErr w:type="spellEnd"/>
+      <w:r>
+        <w:rPr>
+          <w:color w:val="000000"/>
+          <w:shd w:val="clear" w:color="auto" w:fill="FFFFFF"/>
+        </w:rPr>
+        <w:t>, что расширяет возможности</w:t>
       </w:r>
       <w:r>
         <w:rPr>
@@ -6694,7 +6852,23 @@
           <w:color w:val="000000"/>
           <w:shd w:val="clear" w:color="auto" w:fill="FFFFFF"/>
         </w:rPr>
-        <w:t>Очень хорошо подходит для пользователей с малым бюджетом. Однако необходим специалист высокого уровня, для возможности выбрать интерфейс и использовать json, без потери в скорости.</w:t>
+        <w:t xml:space="preserve">Очень хорошо подходит для пользователей с малым бюджетом. Однако необходим специалист высокого уровня, для возможности выбрать интерфейс и использовать </w:t>
+      </w:r>
+      <w:proofErr w:type="spellStart"/>
+      <w:r>
+        <w:rPr>
+          <w:color w:val="000000"/>
+          <w:shd w:val="clear" w:color="auto" w:fill="FFFFFF"/>
+        </w:rPr>
+        <w:t>json</w:t>
+      </w:r>
+      <w:proofErr w:type="spellEnd"/>
+      <w:r>
+        <w:rPr>
+          <w:color w:val="000000"/>
+          <w:shd w:val="clear" w:color="auto" w:fill="FFFFFF"/>
+        </w:rPr>
+        <w:t>, без потери в скорости.</w:t>
       </w:r>
     </w:p>
     <w:p>
@@ -6761,7 +6935,39 @@
           <w:color w:val="000000"/>
           <w:shd w:val="clear" w:color="auto" w:fill="FFFFFF"/>
         </w:rPr>
-        <w:t>СУБД MySQL обеспечивается поддержкой большого количества разнообразных типов таблиц: пользователи могут выбрать как таблицы типа MyISAM, поддерживающие полнотекстовый поиск, так и таблицы InnoDB, поддерживающие транзакции на уровне отдельных записей. Кроме того, MySQL предоставляется с особыми типами таблиц EXAMPLE. СУБД также имеет не сложный интерфейс, обычные функции которого не требуют специфичной подготовки. Система надежна и не стремится использовать под себя все доступные ресурсы. В процессе изучения СУБД были выявлены следующие преимущества:</w:t>
+        <w:t xml:space="preserve">СУБД MySQL обеспечивается поддержкой большого количества разнообразных типов таблиц: пользователи могут выбрать как таблицы типа </w:t>
+      </w:r>
+      <w:proofErr w:type="spellStart"/>
+      <w:r>
+        <w:rPr>
+          <w:color w:val="000000"/>
+          <w:shd w:val="clear" w:color="auto" w:fill="FFFFFF"/>
+        </w:rPr>
+        <w:t>MyISAM</w:t>
+      </w:r>
+      <w:proofErr w:type="spellEnd"/>
+      <w:r>
+        <w:rPr>
+          <w:color w:val="000000"/>
+          <w:shd w:val="clear" w:color="auto" w:fill="FFFFFF"/>
+        </w:rPr>
+        <w:t xml:space="preserve">, поддерживающие полнотекстовый поиск, так и таблицы </w:t>
+      </w:r>
+      <w:proofErr w:type="spellStart"/>
+      <w:r>
+        <w:rPr>
+          <w:color w:val="000000"/>
+          <w:shd w:val="clear" w:color="auto" w:fill="FFFFFF"/>
+        </w:rPr>
+        <w:t>InnoDB</w:t>
+      </w:r>
+      <w:proofErr w:type="spellEnd"/>
+      <w:r>
+        <w:rPr>
+          <w:color w:val="000000"/>
+          <w:shd w:val="clear" w:color="auto" w:fill="FFFFFF"/>
+        </w:rPr>
+        <w:t>, поддерживающие транзакции на уровне отдельных записей. Кроме того, MySQL предоставляется с особыми типами таблиц EXAMPLE. СУБД также имеет не сложный интерфейс, обычные функции которого не требуют специфичной подготовки. Система надежна и не стремится использовать под себя все доступные ресурсы. В процессе изучения СУБД были выявлены следующие преимущества:</w:t>
       </w:r>
     </w:p>
     <w:p>
@@ -7512,7 +7718,21 @@
         <w:rPr>
           <w:color w:val="000000"/>
         </w:rPr>
-        <w:t>Функционала «Community edition» (бесплатная версия) для обычного пользователя будет достаточно. </w:t>
+        <w:t xml:space="preserve">Функционала «Community </w:t>
+      </w:r>
+      <w:proofErr w:type="spellStart"/>
+      <w:r>
+        <w:rPr>
+          <w:color w:val="000000"/>
+        </w:rPr>
+        <w:t>edition</w:t>
+      </w:r>
+      <w:proofErr w:type="spellEnd"/>
+      <w:r>
+        <w:rPr>
+          <w:color w:val="000000"/>
+        </w:rPr>
+        <w:t>» (бесплатная версия) для обычного пользователя будет достаточно. </w:t>
       </w:r>
     </w:p>
     <w:p>
@@ -7621,12 +7841,22 @@
       <w:bookmarkStart w:id="23" w:name="_Toc91062361"/>
       <w:bookmarkStart w:id="24" w:name="_Toc101005523"/>
       <w:bookmarkStart w:id="25" w:name="_Toc101005948"/>
-      <w:r>
-        <w:t>JetBrains Rider</w:t>
+      <w:proofErr w:type="spellStart"/>
+      <w:r>
+        <w:t>JetBrains</w:t>
+      </w:r>
+      <w:proofErr w:type="spellEnd"/>
+      <w:r>
+        <w:t xml:space="preserve"> </w:t>
+      </w:r>
+      <w:proofErr w:type="spellStart"/>
+      <w:r>
+        <w:t>Rider</w:t>
       </w:r>
       <w:bookmarkEnd w:id="23"/>
       <w:bookmarkEnd w:id="24"/>
       <w:bookmarkEnd w:id="25"/>
+      <w:proofErr w:type="spellEnd"/>
     </w:p>
     <w:p>
       <w:pPr>
@@ -7642,18 +7872,72 @@
         <w:shd w:val="clear" w:color="auto" w:fill="FFFFFF"/>
         <w:ind w:firstLine="708"/>
       </w:pPr>
-      <w:r>
-        <w:rPr>
-          <w:color w:val="000000"/>
-        </w:rPr>
-        <w:t xml:space="preserve">JetBrains Rider — кроссплатформенная интегрированная среда разработки программных продуктов для платформы .NET. Поддерживает разнообразные языки программирования, среди которых: C#, VB.NET и F#. </w:t>
+      <w:proofErr w:type="spellStart"/>
+      <w:r>
+        <w:rPr>
+          <w:color w:val="000000"/>
+        </w:rPr>
+        <w:t>JetBrains</w:t>
+      </w:r>
+      <w:proofErr w:type="spellEnd"/>
+      <w:r>
+        <w:rPr>
+          <w:color w:val="000000"/>
+        </w:rPr>
+        <w:t xml:space="preserve"> </w:t>
+      </w:r>
+      <w:proofErr w:type="spellStart"/>
+      <w:r>
+        <w:rPr>
+          <w:color w:val="000000"/>
+        </w:rPr>
+        <w:t>Rider</w:t>
+      </w:r>
+      <w:proofErr w:type="spellEnd"/>
+      <w:r>
+        <w:rPr>
+          <w:color w:val="000000"/>
+        </w:rPr>
+        <w:t xml:space="preserve"> — кроссплатформенная интегрированная среда разработки программных продуктов для платформы .NET. Поддерживает разнообразные языки программирования, среди которых: C#, VB.NET и F#. </w:t>
       </w:r>
       <w:r>
         <w:rPr>
           <w:color w:val="000000"/>
           <w:shd w:val="clear" w:color="auto" w:fill="FFFFFF"/>
         </w:rPr>
-        <w:t xml:space="preserve">Данная среда разработки поддерживает .NET Framework, новые кроссплатформенные .NET Core и моно-проекты. Это позволяет создавать широкий спектр приложений, включая: службы и библиотеки, игры Unity, приложения Xamarin, ASP.NET. В процессе изучения </w:t>
+        <w:t xml:space="preserve">Данная среда разработки поддерживает .NET Framework, новые кроссплатформенные .NET Core и моно-проекты. Это позволяет создавать широкий спектр приложений, включая: службы и библиотеки, игры </w:t>
+      </w:r>
+      <w:proofErr w:type="spellStart"/>
+      <w:r>
+        <w:rPr>
+          <w:color w:val="000000"/>
+          <w:shd w:val="clear" w:color="auto" w:fill="FFFFFF"/>
+        </w:rPr>
+        <w:t>Unity</w:t>
+      </w:r>
+      <w:proofErr w:type="spellEnd"/>
+      <w:r>
+        <w:rPr>
+          <w:color w:val="000000"/>
+          <w:shd w:val="clear" w:color="auto" w:fill="FFFFFF"/>
+        </w:rPr>
+        <w:t xml:space="preserve">, приложения </w:t>
+      </w:r>
+      <w:proofErr w:type="spellStart"/>
+      <w:r>
+        <w:rPr>
+          <w:color w:val="000000"/>
+          <w:shd w:val="clear" w:color="auto" w:fill="FFFFFF"/>
+        </w:rPr>
+        <w:t>Xamarin</w:t>
+      </w:r>
+      <w:proofErr w:type="spellEnd"/>
+      <w:r>
+        <w:rPr>
+          <w:color w:val="000000"/>
+          <w:shd w:val="clear" w:color="auto" w:fill="FFFFFF"/>
+        </w:rPr>
+        <w:t xml:space="preserve">, ASP.NET. В процессе изучения </w:t>
       </w:r>
       <w:r>
         <w:rPr>
@@ -7685,7 +7969,35 @@
         <w:rPr>
           <w:color w:val="000000"/>
         </w:rPr>
-        <w:t>Особенность продуктов JetBrains, воссозданная в Project Rider. С ним вы сможете организовать весь цикл создания ПП: от идеи до поддержки.</w:t>
+        <w:t xml:space="preserve">Особенность продуктов </w:t>
+      </w:r>
+      <w:proofErr w:type="spellStart"/>
+      <w:r>
+        <w:rPr>
+          <w:color w:val="000000"/>
+        </w:rPr>
+        <w:t>JetBrains</w:t>
+      </w:r>
+      <w:proofErr w:type="spellEnd"/>
+      <w:r>
+        <w:rPr>
+          <w:color w:val="000000"/>
+        </w:rPr>
+        <w:t xml:space="preserve">, воссозданная в Project </w:t>
+      </w:r>
+      <w:proofErr w:type="spellStart"/>
+      <w:r>
+        <w:rPr>
+          <w:color w:val="000000"/>
+        </w:rPr>
+        <w:t>Rider</w:t>
+      </w:r>
+      <w:proofErr w:type="spellEnd"/>
+      <w:r>
+        <w:rPr>
+          <w:color w:val="000000"/>
+        </w:rPr>
+        <w:t>. С ним вы сможете организовать весь цикл создания ПП: от идеи до поддержки.</w:t>
       </w:r>
     </w:p>
     <w:p>
@@ -7704,7 +8016,49 @@
         <w:rPr>
           <w:color w:val="000000"/>
         </w:rPr>
-        <w:t>Данная среда разработки дает возможность подключить MSBuild и XBuild, работать с CLI-проектами и организовать отладку приложений .NET и Mono. </w:t>
+        <w:t xml:space="preserve">Данная среда разработки дает возможность подключить </w:t>
+      </w:r>
+      <w:proofErr w:type="spellStart"/>
+      <w:r>
+        <w:rPr>
+          <w:color w:val="000000"/>
+        </w:rPr>
+        <w:t>MSBuild</w:t>
+      </w:r>
+      <w:proofErr w:type="spellEnd"/>
+      <w:r>
+        <w:rPr>
+          <w:color w:val="000000"/>
+        </w:rPr>
+        <w:t xml:space="preserve"> и </w:t>
+      </w:r>
+      <w:proofErr w:type="spellStart"/>
+      <w:r>
+        <w:rPr>
+          <w:color w:val="000000"/>
+        </w:rPr>
+        <w:t>XBuild</w:t>
+      </w:r>
+      <w:proofErr w:type="spellEnd"/>
+      <w:r>
+        <w:rPr>
+          <w:color w:val="000000"/>
+        </w:rPr>
+        <w:t xml:space="preserve">, работать с CLI-проектами и организовать отладку приложений .NET и </w:t>
+      </w:r>
+      <w:proofErr w:type="spellStart"/>
+      <w:r>
+        <w:rPr>
+          <w:color w:val="000000"/>
+        </w:rPr>
+        <w:t>Mono</w:t>
+      </w:r>
+      <w:proofErr w:type="spellEnd"/>
+      <w:r>
+        <w:rPr>
+          <w:color w:val="000000"/>
+        </w:rPr>
+        <w:t>. </w:t>
       </w:r>
     </w:p>
     <w:p>
@@ -7829,7 +8183,21 @@
         <w:rPr>
           <w:color w:val="000000"/>
         </w:rPr>
-        <w:t>Project Rider в самой дешевой сборке обойдется в довольно большую сумму за первый год использования. Хоть для данной среды разработки и есть триал-версия, но она обладает сильно урезанной функциональностью. </w:t>
+        <w:t xml:space="preserve">Project </w:t>
+      </w:r>
+      <w:proofErr w:type="spellStart"/>
+      <w:r>
+        <w:rPr>
+          <w:color w:val="000000"/>
+        </w:rPr>
+        <w:t>Rider</w:t>
+      </w:r>
+      <w:proofErr w:type="spellEnd"/>
+      <w:r>
+        <w:rPr>
+          <w:color w:val="000000"/>
+        </w:rPr>
+        <w:t xml:space="preserve"> в самой дешевой сборке обойдется в довольно большую сумму за первый год использования. Хоть для данной среды разработки и есть триал-версия, но она обладает сильно урезанной функциональностью. </w:t>
       </w:r>
     </w:p>
     <w:p>
@@ -7868,11 +8236,19 @@
         <w:rPr>
           <w:shd w:val="clear" w:color="auto" w:fill="FFFFFF"/>
         </w:rPr>
-        <w:t>Code::Blocks</w:t>
+        <w:t>Code::</w:t>
+      </w:r>
+      <w:proofErr w:type="spellStart"/>
+      <w:r>
+        <w:rPr>
+          <w:shd w:val="clear" w:color="auto" w:fill="FFFFFF"/>
+        </w:rPr>
+        <w:t>Blocks</w:t>
       </w:r>
       <w:bookmarkEnd w:id="26"/>
       <w:bookmarkEnd w:id="27"/>
       <w:bookmarkEnd w:id="28"/>
+      <w:proofErr w:type="spellEnd"/>
     </w:p>
     <w:p/>
     <w:p>
@@ -7885,7 +8261,39 @@
           <w:color w:val="000000"/>
           <w:shd w:val="clear" w:color="auto" w:fill="FFFFFF"/>
         </w:rPr>
-        <w:t>Code::Blocks — представляет из себя кроссплатформенную среду разработки, которая существует между мощными средами по созданию больших проектов, типа Visual Studio, и слабыми по функционалу, но удобными блокнотами типа Sublime, причем преимущества и тех, и других сочетаются и позволяют использовать данную среду, как для создания небольших ПП для встраиваемых приложений, так и для программирования простых приложений для РС.</w:t>
+        <w:t>Code::</w:t>
+      </w:r>
+      <w:proofErr w:type="spellStart"/>
+      <w:r>
+        <w:rPr>
+          <w:color w:val="000000"/>
+          <w:shd w:val="clear" w:color="auto" w:fill="FFFFFF"/>
+        </w:rPr>
+        <w:t>Blocks</w:t>
+      </w:r>
+      <w:proofErr w:type="spellEnd"/>
+      <w:r>
+        <w:rPr>
+          <w:color w:val="000000"/>
+          <w:shd w:val="clear" w:color="auto" w:fill="FFFFFF"/>
+        </w:rPr>
+        <w:t xml:space="preserve"> — представляет из себя кроссплатформенную среду разработки, которая существует между мощными средами по созданию больших проектов, типа Visual Studio, и слабыми по функционалу, но удобными блокнотами типа </w:t>
+      </w:r>
+      <w:proofErr w:type="spellStart"/>
+      <w:r>
+        <w:rPr>
+          <w:color w:val="000000"/>
+          <w:shd w:val="clear" w:color="auto" w:fill="FFFFFF"/>
+        </w:rPr>
+        <w:t>Sublime</w:t>
+      </w:r>
+      <w:proofErr w:type="spellEnd"/>
+      <w:r>
+        <w:rPr>
+          <w:color w:val="000000"/>
+          <w:shd w:val="clear" w:color="auto" w:fill="FFFFFF"/>
+        </w:rPr>
+        <w:t>, причем преимущества и тех, и других сочетаются и позволяют использовать данную среду, как для создания небольших ПП для встраиваемых приложений, так и для программирования простых приложений для РС.</w:t>
       </w:r>
       <w:r>
         <w:rPr>
@@ -7930,7 +8338,21 @@
         <w:rPr>
           <w:color w:val="000000"/>
         </w:rPr>
-        <w:t>Проект полностью бесплатный (open-source).</w:t>
+        <w:t>Проект полностью бесплатный (</w:t>
+      </w:r>
+      <w:proofErr w:type="spellStart"/>
+      <w:r>
+        <w:rPr>
+          <w:color w:val="000000"/>
+        </w:rPr>
+        <w:t>open-source</w:t>
+      </w:r>
+      <w:proofErr w:type="spellEnd"/>
+      <w:r>
+        <w:rPr>
+          <w:color w:val="000000"/>
+        </w:rPr>
+        <w:t>).</w:t>
       </w:r>
     </w:p>
     <w:p>
@@ -7949,7 +8371,21 @@
         <w:rPr>
           <w:color w:val="000000"/>
         </w:rPr>
-        <w:t>Среда Code::Blocks проста в освоении, необходимо лишь знать один из предлагаемых языков.</w:t>
+        <w:t>Среда Code::</w:t>
+      </w:r>
+      <w:proofErr w:type="spellStart"/>
+      <w:r>
+        <w:rPr>
+          <w:color w:val="000000"/>
+        </w:rPr>
+        <w:t>Blocks</w:t>
+      </w:r>
+      <w:proofErr w:type="spellEnd"/>
+      <w:r>
+        <w:rPr>
+          <w:color w:val="000000"/>
+        </w:rPr>
+        <w:t xml:space="preserve"> проста в освоении, необходимо лишь знать один из предлагаемых языков.</w:t>
       </w:r>
     </w:p>
     <w:p>
@@ -7995,7 +8431,21 @@
         <w:rPr>
           <w:color w:val="000000"/>
         </w:rPr>
-        <w:t>Довольно слабая функциональность для IDE. Для создания комплексных приложений Code::Blocks практически не подходит.</w:t>
+        <w:t>Довольно слабая функциональность для IDE. Для создания комплексных приложений Code::</w:t>
+      </w:r>
+      <w:proofErr w:type="spellStart"/>
+      <w:r>
+        <w:rPr>
+          <w:color w:val="000000"/>
+        </w:rPr>
+        <w:t>Blocks</w:t>
+      </w:r>
+      <w:proofErr w:type="spellEnd"/>
+      <w:r>
+        <w:rPr>
+          <w:color w:val="000000"/>
+        </w:rPr>
+        <w:t xml:space="preserve"> практически не подходит.</w:t>
       </w:r>
     </w:p>
     <w:p>
@@ -8411,7 +8861,15 @@
     <w:p>
       <w:bookmarkStart w:id="30" w:name="_Toc91062364"/>
       <w:r>
-        <w:t>Описание современных case-средств</w:t>
+        <w:t xml:space="preserve">Описание современных </w:t>
+      </w:r>
+      <w:proofErr w:type="spellStart"/>
+      <w:r>
+        <w:t>case</w:t>
+      </w:r>
+      <w:proofErr w:type="spellEnd"/>
+      <w:r>
+        <w:t>-средств</w:t>
       </w:r>
       <w:bookmarkEnd w:id="30"/>
     </w:p>
@@ -8712,12 +9170,22 @@
       <w:bookmarkStart w:id="34" w:name="_Toc91062366"/>
       <w:bookmarkStart w:id="35" w:name="_Toc101005528"/>
       <w:bookmarkStart w:id="36" w:name="_Toc101005953"/>
-      <w:r>
-        <w:t>Toad Data Modeler</w:t>
+      <w:proofErr w:type="spellStart"/>
+      <w:r>
+        <w:t>Toad</w:t>
+      </w:r>
+      <w:proofErr w:type="spellEnd"/>
+      <w:r>
+        <w:t xml:space="preserve"> Data </w:t>
+      </w:r>
+      <w:proofErr w:type="spellStart"/>
+      <w:r>
+        <w:t>Modeler</w:t>
       </w:r>
       <w:bookmarkEnd w:id="34"/>
       <w:bookmarkEnd w:id="35"/>
       <w:bookmarkEnd w:id="36"/>
+      <w:proofErr w:type="spellEnd"/>
     </w:p>
     <w:p>
       <w:pPr>
@@ -8733,11 +9201,33 @@
         <w:shd w:val="clear" w:color="auto" w:fill="FFFFFF"/>
         <w:ind w:firstLine="708"/>
       </w:pPr>
-      <w:r>
-        <w:rPr>
-          <w:color w:val="000000"/>
-        </w:rPr>
-        <w:t>Toad Data Modeler – это средство позволяющие проектировать базы данных приложений. Понятный интерфейс позволяет даже неопытному пользователю успешно использовать данное CASE-средство. Кроме того, оно поддерживает разнообразные СУБД, что облегчает интегрирование модели.</w:t>
+      <w:proofErr w:type="spellStart"/>
+      <w:r>
+        <w:rPr>
+          <w:color w:val="000000"/>
+        </w:rPr>
+        <w:t>Toad</w:t>
+      </w:r>
+      <w:proofErr w:type="spellEnd"/>
+      <w:r>
+        <w:rPr>
+          <w:color w:val="000000"/>
+        </w:rPr>
+        <w:t xml:space="preserve"> Data </w:t>
+      </w:r>
+      <w:proofErr w:type="spellStart"/>
+      <w:r>
+        <w:rPr>
+          <w:color w:val="000000"/>
+        </w:rPr>
+        <w:t>Modeler</w:t>
+      </w:r>
+      <w:proofErr w:type="spellEnd"/>
+      <w:r>
+        <w:rPr>
+          <w:color w:val="000000"/>
+        </w:rPr>
+        <w:t xml:space="preserve"> – это средство позволяющие проектировать базы данных приложений. Понятный интерфейс позволяет даже неопытному пользователю успешно использовать данное CASE-средство. Кроме того, оно поддерживает разнообразные СУБД, что облегчает интегрирование модели.</w:t>
       </w:r>
       <w:r>
         <w:rPr>
@@ -8922,11 +9412,16 @@
       <w:bookmarkStart w:id="38" w:name="_Toc101005529"/>
       <w:bookmarkStart w:id="39" w:name="_Toc101005954"/>
       <w:r>
-        <w:t>Microsoft Office Visio</w:t>
+        <w:t xml:space="preserve">Microsoft Office </w:t>
+      </w:r>
+      <w:proofErr w:type="spellStart"/>
+      <w:r>
+        <w:t>Visio</w:t>
       </w:r>
       <w:bookmarkEnd w:id="37"/>
       <w:bookmarkEnd w:id="38"/>
       <w:bookmarkEnd w:id="39"/>
+      <w:proofErr w:type="spellEnd"/>
     </w:p>
     <w:p>
       <w:pPr>
@@ -8944,7 +9439,21 @@
         <w:rPr>
           <w:color w:val="000000"/>
         </w:rPr>
-        <w:t>Microsoft Office Visio — графическая среда, разработанная и поддерживающаяся Microsoft. Имеет богатые функциональные возможности для реализации бизнес-планов, схем и документов. Так как данное средство является продуктом Microsoft, она хорошо совместима с остальными ее продуктами.</w:t>
+        <w:t xml:space="preserve">Microsoft Office </w:t>
+      </w:r>
+      <w:proofErr w:type="spellStart"/>
+      <w:r>
+        <w:rPr>
+          <w:color w:val="000000"/>
+        </w:rPr>
+        <w:t>Visio</w:t>
+      </w:r>
+      <w:proofErr w:type="spellEnd"/>
+      <w:r>
+        <w:rPr>
+          <w:color w:val="000000"/>
+        </w:rPr>
+        <w:t xml:space="preserve"> — графическая среда, разработанная и поддерживающаяся Microsoft. Имеет богатые функциональные возможности для реализации бизнес-планов, схем и документов. Так как данное средство является продуктом Microsoft, она хорошо совместима с остальными ее продуктами.</w:t>
       </w:r>
       <w:r>
         <w:rPr>
@@ -9089,7 +9598,21 @@
         <w:rPr>
           <w:shd w:val="clear" w:color="auto" w:fill="FFFFFF"/>
         </w:rPr>
-        <w:t>Обоснование выбранного case-средства</w:t>
+        <w:t xml:space="preserve">Обоснование выбранного </w:t>
+      </w:r>
+      <w:proofErr w:type="spellStart"/>
+      <w:r>
+        <w:rPr>
+          <w:shd w:val="clear" w:color="auto" w:fill="FFFFFF"/>
+        </w:rPr>
+        <w:t>case</w:t>
+      </w:r>
+      <w:proofErr w:type="spellEnd"/>
+      <w:r>
+        <w:rPr>
+          <w:shd w:val="clear" w:color="auto" w:fill="FFFFFF"/>
+        </w:rPr>
+        <w:t>-средства</w:t>
       </w:r>
       <w:bookmarkEnd w:id="40"/>
     </w:p>
@@ -9290,20 +9813,72 @@
         <w:rPr>
           <w:lang w:val="en-US"/>
         </w:rPr>
-        <w:t>Employee, Interview, Candidate, Document, Dismissal, Department, Period, Department_work_load, Employee_work_load, Personal_achivements</w:t>
-      </w:r>
+        <w:t xml:space="preserve">Employee, Interview, Candidate, Document, Dismissal, Department, Period, </w:t>
+      </w:r>
+      <w:proofErr w:type="spellStart"/>
       <w:r>
         <w:rPr>
           <w:lang w:val="en-US"/>
         </w:rPr>
+        <w:t>Department_work_load</w:t>
+      </w:r>
+      <w:proofErr w:type="spellEnd"/>
+      <w:r>
+        <w:rPr>
+          <w:lang w:val="en-US"/>
+        </w:rPr>
         <w:t xml:space="preserve">, </w:t>
       </w:r>
+      <w:proofErr w:type="spellStart"/>
       <w:r>
         <w:rPr>
           <w:lang w:val="en-US"/>
         </w:rPr>
-        <w:t>Passport_info, Contact_data</w:t>
-      </w:r>
+        <w:t>Employee_work_load</w:t>
+      </w:r>
+      <w:proofErr w:type="spellEnd"/>
+      <w:r>
+        <w:rPr>
+          <w:lang w:val="en-US"/>
+        </w:rPr>
+        <w:t xml:space="preserve">, </w:t>
+      </w:r>
+      <w:proofErr w:type="spellStart"/>
+      <w:r>
+        <w:rPr>
+          <w:lang w:val="en-US"/>
+        </w:rPr>
+        <w:t>Personal_achivements</w:t>
+      </w:r>
+      <w:proofErr w:type="spellEnd"/>
+      <w:r>
+        <w:rPr>
+          <w:lang w:val="en-US"/>
+        </w:rPr>
+        <w:t xml:space="preserve">, </w:t>
+      </w:r>
+      <w:proofErr w:type="spellStart"/>
+      <w:r>
+        <w:rPr>
+          <w:lang w:val="en-US"/>
+        </w:rPr>
+        <w:t>Passport_info</w:t>
+      </w:r>
+      <w:proofErr w:type="spellEnd"/>
+      <w:r>
+        <w:rPr>
+          <w:lang w:val="en-US"/>
+        </w:rPr>
+        <w:t xml:space="preserve">, </w:t>
+      </w:r>
+      <w:proofErr w:type="spellStart"/>
+      <w:r>
+        <w:rPr>
+          <w:lang w:val="en-US"/>
+        </w:rPr>
+        <w:t>Contact_data</w:t>
+      </w:r>
+      <w:proofErr w:type="spellEnd"/>
     </w:p>
     <w:p>
       <w:pPr>
@@ -9360,9 +9935,19 @@
               <w:pStyle w:val="ac"/>
               <w:jc w:val="center"/>
             </w:pPr>
-            <w:r>
-              <w:t>Номер сущности</w:t>
-            </w:r>
+            <w:proofErr w:type="spellStart"/>
+            <w:r>
+              <w:t>Номер</w:t>
+            </w:r>
+            <w:proofErr w:type="spellEnd"/>
+            <w:r>
+              <w:t xml:space="preserve"> </w:t>
+            </w:r>
+            <w:proofErr w:type="spellStart"/>
+            <w:r>
+              <w:t>сущности</w:t>
+            </w:r>
+            <w:proofErr w:type="spellEnd"/>
           </w:p>
         </w:tc>
         <w:tc>
@@ -9375,9 +9960,19 @@
               <w:pStyle w:val="ac"/>
               <w:jc w:val="center"/>
             </w:pPr>
-            <w:r>
-              <w:t>Имя сущности</w:t>
-            </w:r>
+            <w:proofErr w:type="spellStart"/>
+            <w:r>
+              <w:t>Имя</w:t>
+            </w:r>
+            <w:proofErr w:type="spellEnd"/>
+            <w:r>
+              <w:t xml:space="preserve"> </w:t>
+            </w:r>
+            <w:proofErr w:type="spellStart"/>
+            <w:r>
+              <w:t>сущности</w:t>
+            </w:r>
+            <w:proofErr w:type="spellEnd"/>
           </w:p>
         </w:tc>
         <w:tc>
@@ -9390,9 +9985,11 @@
               <w:pStyle w:val="ac"/>
               <w:jc w:val="center"/>
             </w:pPr>
+            <w:proofErr w:type="spellStart"/>
             <w:r>
               <w:t>Определение</w:t>
             </w:r>
+            <w:proofErr w:type="spellEnd"/>
           </w:p>
         </w:tc>
         <w:tc>
@@ -9405,9 +10002,11 @@
               <w:pStyle w:val="ac"/>
               <w:jc w:val="center"/>
             </w:pPr>
+            <w:proofErr w:type="spellStart"/>
             <w:r>
               <w:t>Описание</w:t>
             </w:r>
+            <w:proofErr w:type="spellEnd"/>
           </w:p>
         </w:tc>
       </w:tr>
@@ -9446,18 +10045,38 @@
             <w:pPr>
               <w:pStyle w:val="ac"/>
             </w:pPr>
-            <w:r>
-              <w:t>Аккаунт пользователя информационной</w:t>
-            </w:r>
+            <w:proofErr w:type="spellStart"/>
+            <w:r>
+              <w:t>Аккаунт</w:t>
+            </w:r>
+            <w:proofErr w:type="spellEnd"/>
+            <w:r>
+              <w:t xml:space="preserve"> </w:t>
+            </w:r>
+            <w:proofErr w:type="spellStart"/>
+            <w:r>
+              <w:t>пользователя</w:t>
+            </w:r>
+            <w:proofErr w:type="spellEnd"/>
+            <w:r>
+              <w:t xml:space="preserve"> </w:t>
+            </w:r>
+            <w:proofErr w:type="spellStart"/>
+            <w:r>
+              <w:t>информационной</w:t>
+            </w:r>
+            <w:proofErr w:type="spellEnd"/>
             <w:r>
               <w:rPr>
                 <w:lang w:val="ru-RU"/>
               </w:rPr>
               <w:t xml:space="preserve"> </w:t>
             </w:r>
+            <w:proofErr w:type="spellStart"/>
             <w:r>
               <w:t>системы</w:t>
             </w:r>
+            <w:proofErr w:type="spellEnd"/>
           </w:p>
         </w:tc>
         <w:tc>
@@ -9515,9 +10134,35 @@
             <w:pPr>
               <w:pStyle w:val="ac"/>
             </w:pPr>
-            <w:r>
-              <w:t>Человек, являющийся сотрудником компании</w:t>
-            </w:r>
+            <w:proofErr w:type="spellStart"/>
+            <w:r>
+              <w:t>Человек</w:t>
+            </w:r>
+            <w:proofErr w:type="spellEnd"/>
+            <w:r>
+              <w:t xml:space="preserve">, </w:t>
+            </w:r>
+            <w:proofErr w:type="spellStart"/>
+            <w:r>
+              <w:t>являющийся</w:t>
+            </w:r>
+            <w:proofErr w:type="spellEnd"/>
+            <w:r>
+              <w:t xml:space="preserve"> </w:t>
+            </w:r>
+            <w:proofErr w:type="spellStart"/>
+            <w:r>
+              <w:t>сотрудником</w:t>
+            </w:r>
+            <w:proofErr w:type="spellEnd"/>
+            <w:r>
+              <w:t xml:space="preserve"> </w:t>
+            </w:r>
+            <w:proofErr w:type="spellStart"/>
+            <w:r>
+              <w:t>компании</w:t>
+            </w:r>
+            <w:proofErr w:type="spellEnd"/>
           </w:p>
         </w:tc>
         <w:tc>
@@ -9789,9 +10434,27 @@
             <w:pPr>
               <w:pStyle w:val="ac"/>
             </w:pPr>
-            <w:r>
-              <w:t>Сервис увольнения сотрудников</w:t>
-            </w:r>
+            <w:proofErr w:type="spellStart"/>
+            <w:r>
+              <w:t>Сервис</w:t>
+            </w:r>
+            <w:proofErr w:type="spellEnd"/>
+            <w:r>
+              <w:t xml:space="preserve"> </w:t>
+            </w:r>
+            <w:proofErr w:type="spellStart"/>
+            <w:r>
+              <w:t>увольнения</w:t>
+            </w:r>
+            <w:proofErr w:type="spellEnd"/>
+            <w:r>
+              <w:t xml:space="preserve"> </w:t>
+            </w:r>
+            <w:proofErr w:type="spellStart"/>
+            <w:r>
+              <w:t>сотрудников</w:t>
+            </w:r>
+            <w:proofErr w:type="spellEnd"/>
           </w:p>
         </w:tc>
         <w:tc>
@@ -9849,9 +10512,27 @@
             <w:pPr>
               <w:pStyle w:val="ac"/>
             </w:pPr>
-            <w:r>
-              <w:t>Структура персонала компании</w:t>
-            </w:r>
+            <w:proofErr w:type="spellStart"/>
+            <w:r>
+              <w:t>Структура</w:t>
+            </w:r>
+            <w:proofErr w:type="spellEnd"/>
+            <w:r>
+              <w:t xml:space="preserve"> </w:t>
+            </w:r>
+            <w:proofErr w:type="spellStart"/>
+            <w:r>
+              <w:t>персонала</w:t>
+            </w:r>
+            <w:proofErr w:type="spellEnd"/>
+            <w:r>
+              <w:t xml:space="preserve"> </w:t>
+            </w:r>
+            <w:proofErr w:type="spellStart"/>
+            <w:r>
+              <w:t>компании</w:t>
+            </w:r>
+            <w:proofErr w:type="spellEnd"/>
           </w:p>
         </w:tc>
         <w:tc>
@@ -9909,9 +10590,35 @@
             <w:pPr>
               <w:pStyle w:val="ac"/>
             </w:pPr>
-            <w:r>
-              <w:t>Временной интервал, длительностью 1 месяц</w:t>
-            </w:r>
+            <w:proofErr w:type="spellStart"/>
+            <w:r>
+              <w:t>Временной</w:t>
+            </w:r>
+            <w:proofErr w:type="spellEnd"/>
+            <w:r>
+              <w:t xml:space="preserve"> </w:t>
+            </w:r>
+            <w:proofErr w:type="spellStart"/>
+            <w:r>
+              <w:t>интервал</w:t>
+            </w:r>
+            <w:proofErr w:type="spellEnd"/>
+            <w:r>
+              <w:t xml:space="preserve">, </w:t>
+            </w:r>
+            <w:proofErr w:type="spellStart"/>
+            <w:r>
+              <w:t>длительностью</w:t>
+            </w:r>
+            <w:proofErr w:type="spellEnd"/>
+            <w:r>
+              <w:t xml:space="preserve"> 1 </w:t>
+            </w:r>
+            <w:proofErr w:type="spellStart"/>
+            <w:r>
+              <w:t>месяц</w:t>
+            </w:r>
+            <w:proofErr w:type="spellEnd"/>
           </w:p>
         </w:tc>
         <w:tc>
@@ -9964,9 +10671,11 @@
             <w:pPr>
               <w:pStyle w:val="ac"/>
             </w:pPr>
+            <w:proofErr w:type="spellStart"/>
             <w:r>
               <w:t>work_load</w:t>
             </w:r>
+            <w:proofErr w:type="spellEnd"/>
           </w:p>
         </w:tc>
         <w:tc>
@@ -10041,9 +10750,11 @@
             <w:pPr>
               <w:pStyle w:val="ac"/>
             </w:pPr>
+            <w:proofErr w:type="spellStart"/>
             <w:r>
               <w:t>work_load</w:t>
             </w:r>
+            <w:proofErr w:type="spellEnd"/>
           </w:p>
         </w:tc>
         <w:tc>
@@ -10115,9 +10826,11 @@
             <w:pPr>
               <w:pStyle w:val="ac"/>
             </w:pPr>
+            <w:proofErr w:type="spellStart"/>
             <w:r>
               <w:t>achivements</w:t>
             </w:r>
+            <w:proofErr w:type="spellEnd"/>
           </w:p>
         </w:tc>
         <w:tc>
@@ -10187,9 +10900,11 @@
             <w:pPr>
               <w:pStyle w:val="ac"/>
             </w:pPr>
+            <w:proofErr w:type="spellStart"/>
             <w:r>
               <w:t>Passport_info</w:t>
             </w:r>
+            <w:proofErr w:type="spellEnd"/>
           </w:p>
         </w:tc>
         <w:tc>
@@ -10266,9 +10981,11 @@
             <w:pPr>
               <w:pStyle w:val="ac"/>
             </w:pPr>
+            <w:proofErr w:type="spellStart"/>
             <w:r>
               <w:t>Contact_data</w:t>
             </w:r>
+            <w:proofErr w:type="spellEnd"/>
           </w:p>
         </w:tc>
         <w:tc>
@@ -10481,14 +11198,28 @@
         <w:rPr>
           <w:lang w:val="en-US"/>
         </w:rPr>
-        <w:t>Document/E5: 1, 1, Sertificate, localhost://document/plziwontthisjob.pdf</w:t>
-      </w:r>
-    </w:p>
-    <w:p>
+        <w:t xml:space="preserve">Document/E5: 1, 1, </w:t>
+      </w:r>
+      <w:proofErr w:type="spellStart"/>
       <w:r>
         <w:rPr>
           <w:lang w:val="en-US"/>
         </w:rPr>
+        <w:t>Sertificate</w:t>
+      </w:r>
+      <w:proofErr w:type="spellEnd"/>
+      <w:r>
+        <w:rPr>
+          <w:lang w:val="en-US"/>
+        </w:rPr>
+        <w:t>, localhost://document/plziwontthisjob.pdf</w:t>
+      </w:r>
+    </w:p>
+    <w:p>
+      <w:r>
+        <w:rPr>
+          <w:lang w:val="en-US"/>
+        </w:rPr>
         <w:t>Dismissal</w:t>
       </w:r>
       <w:r>
@@ -10526,19 +11257,47 @@
         <w:rPr>
           <w:lang w:val="en-US"/>
         </w:rPr>
-        <w:t>, Тех. обслуживание, 250, 250</w:t>
-      </w:r>
-    </w:p>
-    <w:p>
-      <w:pPr>
+        <w:t xml:space="preserve">, </w:t>
+      </w:r>
+      <w:proofErr w:type="spellStart"/>
+      <w:r>
         <w:rPr>
           <w:lang w:val="en-US"/>
         </w:rPr>
-      </w:pPr>
+        <w:t>Тех</w:t>
+      </w:r>
+      <w:proofErr w:type="spellEnd"/>
       <w:r>
         <w:rPr>
           <w:lang w:val="en-US"/>
         </w:rPr>
+        <w:t xml:space="preserve">. </w:t>
+      </w:r>
+      <w:proofErr w:type="spellStart"/>
+      <w:r>
+        <w:rPr>
+          <w:lang w:val="en-US"/>
+        </w:rPr>
+        <w:t>обслуживание</w:t>
+      </w:r>
+      <w:proofErr w:type="spellEnd"/>
+      <w:r>
+        <w:rPr>
+          <w:lang w:val="en-US"/>
+        </w:rPr>
+        <w:t>, 250, 250</w:t>
+      </w:r>
+    </w:p>
+    <w:p>
+      <w:pPr>
+        <w:rPr>
+          <w:lang w:val="en-US"/>
+        </w:rPr>
+      </w:pPr>
+      <w:r>
+        <w:rPr>
+          <w:lang w:val="en-US"/>
+        </w:rPr>
         <w:t xml:space="preserve">Period/E8: 1, 2021, 11, </w:t>
       </w:r>
       <w:r>
@@ -10554,42 +11313,60 @@
           <w:lang w:val="en-US"/>
         </w:rPr>
       </w:pPr>
+      <w:proofErr w:type="spellStart"/>
       <w:r>
         <w:rPr>
           <w:lang w:val="en-US"/>
         </w:rPr>
-        <w:t>Department_work_load/E9: 1, 1, 1, 495, 495, True</w:t>
-      </w:r>
-    </w:p>
-    <w:p>
-      <w:pPr>
+        <w:t>Department_work_load</w:t>
+      </w:r>
+      <w:proofErr w:type="spellEnd"/>
+      <w:r>
         <w:rPr>
           <w:lang w:val="en-US"/>
         </w:rPr>
-      </w:pPr>
-      <w:r>
+        <w:t>/E9: 1, 1, 1, 495, 495, True</w:t>
+      </w:r>
+    </w:p>
+    <w:p>
+      <w:pPr>
         <w:rPr>
           <w:lang w:val="en-US"/>
         </w:rPr>
-        <w:t>Employee_work_load/E10: 1, 1, 1, 165, 165, 41250</w:t>
-      </w:r>
-    </w:p>
-    <w:p>
+      </w:pPr>
+      <w:proofErr w:type="spellStart"/>
       <w:r>
         <w:rPr>
           <w:lang w:val="en-US"/>
         </w:rPr>
+        <w:t>Employee_work_load</w:t>
+      </w:r>
+      <w:proofErr w:type="spellEnd"/>
+      <w:r>
+        <w:rPr>
+          <w:lang w:val="en-US"/>
+        </w:rPr>
+        <w:t>/E10: 1, 1, 1, 165, 165, 41250</w:t>
+      </w:r>
+    </w:p>
+    <w:p>
+      <w:r>
+        <w:rPr>
+          <w:lang w:val="en-US"/>
+        </w:rPr>
         <w:t>Personal</w:t>
       </w:r>
       <w:r>
         <w:t>_</w:t>
       </w:r>
+      <w:proofErr w:type="spellStart"/>
       <w:r>
         <w:rPr>
           <w:lang w:val="en-US"/>
         </w:rPr>
         <w:t>achivements</w:t>
       </w:r>
+      <w:proofErr w:type="spellEnd"/>
       <w:r>
         <w:t>/</w:t>
       </w:r>
@@ -10632,7 +11409,15 @@
         <w:t>E</w:t>
       </w:r>
       <w:r>
-        <w:t xml:space="preserve">12: 1, 4819, 462281, Милана, Яскунова, Денисовна, Самарская область, Россия, г. Домодедово, Максима Горького ул., 3, 2, 73, </w:t>
+        <w:t xml:space="preserve">12: 1, 4819, 462281, Милана, </w:t>
+      </w:r>
+      <w:proofErr w:type="spellStart"/>
+      <w:r>
+        <w:t>Яскунова</w:t>
+      </w:r>
+      <w:proofErr w:type="spellEnd"/>
+      <w:r>
+        <w:t xml:space="preserve">, Денисовна, Самарская область, Россия, г. Домодедово, Максима Горького ул., 3, 2, 73, </w:t>
       </w:r>
     </w:p>
     <w:p>
@@ -10641,11 +11426,19 @@
           <w:lang w:val="en-US"/>
         </w:rPr>
       </w:pPr>
+      <w:proofErr w:type="spellStart"/>
       <w:r>
         <w:rPr>
           <w:lang w:val="en-US"/>
         </w:rPr>
-        <w:t>Contact_data/E13: 1, milana.yaskunova@rambler.ru, 89984254851</w:t>
+        <w:t>Contact_data</w:t>
+      </w:r>
+      <w:proofErr w:type="spellEnd"/>
+      <w:r>
+        <w:rPr>
+          <w:lang w:val="en-US"/>
+        </w:rPr>
+        <w:t>/E13: 1, milana.yaskunova@rambler.ru, 89984254851</w:t>
       </w:r>
     </w:p>
     <w:p>
@@ -10907,12 +11700,21 @@
                 <w:szCs w:val="24"/>
               </w:rPr>
             </w:pPr>
+            <w:proofErr w:type="spellStart"/>
             <w:r>
               <w:rPr>
                 <w:sz w:val="24"/>
                 <w:szCs w:val="24"/>
               </w:rPr>
-              <w:t>Department_wokload/E9</w:t>
+              <w:t>Department_wokload</w:t>
+            </w:r>
+            <w:proofErr w:type="spellEnd"/>
+            <w:r>
+              <w:rPr>
+                <w:sz w:val="24"/>
+                <w:szCs w:val="24"/>
+              </w:rPr>
+              <w:t>/E9</w:t>
             </w:r>
           </w:p>
         </w:tc>
@@ -10929,12 +11731,21 @@
                 <w:szCs w:val="24"/>
               </w:rPr>
             </w:pPr>
+            <w:proofErr w:type="spellStart"/>
             <w:r>
               <w:rPr>
                 <w:sz w:val="24"/>
                 <w:szCs w:val="24"/>
               </w:rPr>
-              <w:t>Employee_wok_load/E10</w:t>
+              <w:t>Employee_wok_load</w:t>
+            </w:r>
+            <w:proofErr w:type="spellEnd"/>
+            <w:r>
+              <w:rPr>
+                <w:sz w:val="24"/>
+                <w:szCs w:val="24"/>
+              </w:rPr>
+              <w:t>/E10</w:t>
             </w:r>
           </w:p>
         </w:tc>
@@ -10951,12 +11762,21 @@
                 <w:szCs w:val="24"/>
               </w:rPr>
             </w:pPr>
+            <w:proofErr w:type="spellStart"/>
             <w:r>
               <w:rPr>
                 <w:sz w:val="24"/>
                 <w:szCs w:val="24"/>
               </w:rPr>
-              <w:t>Personal_achivements/E11</w:t>
+              <w:t>Personal_achivements</w:t>
+            </w:r>
+            <w:proofErr w:type="spellEnd"/>
+            <w:r>
+              <w:rPr>
+                <w:sz w:val="24"/>
+                <w:szCs w:val="24"/>
+              </w:rPr>
+              <w:t>/E11</w:t>
             </w:r>
           </w:p>
         </w:tc>
@@ -10973,12 +11793,21 @@
                 <w:szCs w:val="24"/>
               </w:rPr>
             </w:pPr>
+            <w:proofErr w:type="spellStart"/>
             <w:r>
               <w:rPr>
                 <w:sz w:val="24"/>
                 <w:szCs w:val="24"/>
               </w:rPr>
-              <w:t>Pasport_info/E12</w:t>
+              <w:t>Pasport_info</w:t>
+            </w:r>
+            <w:proofErr w:type="spellEnd"/>
+            <w:r>
+              <w:rPr>
+                <w:sz w:val="24"/>
+                <w:szCs w:val="24"/>
+              </w:rPr>
+              <w:t>/E12</w:t>
             </w:r>
           </w:p>
         </w:tc>
@@ -10995,12 +11824,21 @@
                 <w:szCs w:val="24"/>
               </w:rPr>
             </w:pPr>
+            <w:proofErr w:type="spellStart"/>
             <w:r>
               <w:rPr>
                 <w:sz w:val="24"/>
                 <w:szCs w:val="24"/>
               </w:rPr>
-              <w:t>Contact_data/E13</w:t>
+              <w:t>Contact_data</w:t>
+            </w:r>
+            <w:proofErr w:type="spellEnd"/>
+            <w:r>
+              <w:rPr>
+                <w:sz w:val="24"/>
+                <w:szCs w:val="24"/>
+              </w:rPr>
+              <w:t>/E13</w:t>
             </w:r>
           </w:p>
         </w:tc>
@@ -12820,6 +13658,7 @@
                 <w:szCs w:val="24"/>
               </w:rPr>
             </w:pPr>
+            <w:proofErr w:type="spellStart"/>
             <w:r>
               <w:rPr>
                 <w:sz w:val="24"/>
@@ -12827,6 +13666,7 @@
               </w:rPr>
               <w:t>Department_work</w:t>
             </w:r>
+            <w:proofErr w:type="spellEnd"/>
           </w:p>
           <w:p>
             <w:pPr>
@@ -13056,6 +13896,7 @@
                 <w:szCs w:val="24"/>
               </w:rPr>
             </w:pPr>
+            <w:proofErr w:type="spellStart"/>
             <w:r>
               <w:rPr>
                 <w:sz w:val="24"/>
@@ -13063,6 +13904,7 @@
               </w:rPr>
               <w:t>Employee_work</w:t>
             </w:r>
+            <w:proofErr w:type="spellEnd"/>
           </w:p>
           <w:p>
             <w:pPr>
@@ -13313,7 +14155,23 @@
                 <w:sz w:val="24"/>
                 <w:szCs w:val="24"/>
               </w:rPr>
-              <w:t>_achivements/E11</w:t>
+              <w:t>_</w:t>
+            </w:r>
+            <w:proofErr w:type="spellStart"/>
+            <w:r>
+              <w:rPr>
+                <w:sz w:val="24"/>
+                <w:szCs w:val="24"/>
+              </w:rPr>
+              <w:t>achivements</w:t>
+            </w:r>
+            <w:proofErr w:type="spellEnd"/>
+            <w:r>
+              <w:rPr>
+                <w:sz w:val="24"/>
+                <w:szCs w:val="24"/>
+              </w:rPr>
+              <w:t>/E11</w:t>
             </w:r>
           </w:p>
         </w:tc>
@@ -13528,12 +14386,21 @@
                 <w:szCs w:val="24"/>
               </w:rPr>
             </w:pPr>
+            <w:proofErr w:type="spellStart"/>
             <w:r>
               <w:rPr>
                 <w:sz w:val="24"/>
                 <w:szCs w:val="24"/>
               </w:rPr>
-              <w:t>Passport_info/E12</w:t>
+              <w:t>Passport_info</w:t>
+            </w:r>
+            <w:proofErr w:type="spellEnd"/>
+            <w:r>
+              <w:rPr>
+                <w:sz w:val="24"/>
+                <w:szCs w:val="24"/>
+              </w:rPr>
+              <w:t>/E12</w:t>
             </w:r>
           </w:p>
         </w:tc>
@@ -13756,12 +14623,21 @@
                 <w:szCs w:val="24"/>
               </w:rPr>
             </w:pPr>
+            <w:proofErr w:type="spellStart"/>
             <w:r>
               <w:rPr>
                 <w:sz w:val="24"/>
                 <w:szCs w:val="24"/>
               </w:rPr>
-              <w:t>Contact_data/E13</w:t>
+              <w:t>Contact_data</w:t>
+            </w:r>
+            <w:proofErr w:type="spellEnd"/>
+            <w:r>
+              <w:rPr>
+                <w:sz w:val="24"/>
+                <w:szCs w:val="24"/>
+              </w:rPr>
+              <w:t>/E13</w:t>
             </w:r>
           </w:p>
         </w:tc>
@@ -14017,10 +14893,20 @@
               <w:pStyle w:val="ac"/>
               <w:jc w:val="center"/>
             </w:pPr>
+            <w:proofErr w:type="spellStart"/>
             <w:r>
               <w:lastRenderedPageBreak/>
-              <w:t>Номер связи</w:t>
-            </w:r>
+              <w:t>Номер</w:t>
+            </w:r>
+            <w:proofErr w:type="spellEnd"/>
+            <w:r>
+              <w:t xml:space="preserve"> </w:t>
+            </w:r>
+            <w:proofErr w:type="spellStart"/>
+            <w:r>
+              <w:t>связи</w:t>
+            </w:r>
+            <w:proofErr w:type="spellEnd"/>
           </w:p>
         </w:tc>
         <w:tc>
@@ -14034,9 +14920,19 @@
               <w:pStyle w:val="ac"/>
               <w:jc w:val="center"/>
             </w:pPr>
-            <w:r>
-              <w:t>Родительская сущность</w:t>
-            </w:r>
+            <w:proofErr w:type="spellStart"/>
+            <w:r>
+              <w:t>Родительская</w:t>
+            </w:r>
+            <w:proofErr w:type="spellEnd"/>
+            <w:r>
+              <w:t xml:space="preserve"> </w:t>
+            </w:r>
+            <w:proofErr w:type="spellStart"/>
+            <w:r>
+              <w:t>сущность</w:t>
+            </w:r>
+            <w:proofErr w:type="spellEnd"/>
           </w:p>
         </w:tc>
         <w:tc>
@@ -14050,9 +14946,19 @@
               <w:pStyle w:val="ac"/>
               <w:jc w:val="center"/>
             </w:pPr>
-            <w:r>
-              <w:t>Дочерняя сущность</w:t>
-            </w:r>
+            <w:proofErr w:type="spellStart"/>
+            <w:r>
+              <w:t>Дочерняя</w:t>
+            </w:r>
+            <w:proofErr w:type="spellEnd"/>
+            <w:r>
+              <w:t xml:space="preserve"> </w:t>
+            </w:r>
+            <w:proofErr w:type="spellStart"/>
+            <w:r>
+              <w:t>сущность</w:t>
+            </w:r>
+            <w:proofErr w:type="spellEnd"/>
           </w:p>
         </w:tc>
         <w:tc>
@@ -14066,9 +14972,19 @@
               <w:pStyle w:val="ac"/>
               <w:jc w:val="center"/>
             </w:pPr>
-            <w:r>
-              <w:t>Имя связи</w:t>
-            </w:r>
+            <w:proofErr w:type="spellStart"/>
+            <w:r>
+              <w:t>Имя</w:t>
+            </w:r>
+            <w:proofErr w:type="spellEnd"/>
+            <w:r>
+              <w:t xml:space="preserve"> </w:t>
+            </w:r>
+            <w:proofErr w:type="spellStart"/>
+            <w:r>
+              <w:t>связи</w:t>
+            </w:r>
+            <w:proofErr w:type="spellEnd"/>
           </w:p>
         </w:tc>
         <w:tc>
@@ -14081,9 +14997,19 @@
               <w:pStyle w:val="ac"/>
               <w:jc w:val="center"/>
             </w:pPr>
-            <w:r>
-              <w:t>Тип связи</w:t>
-            </w:r>
+            <w:proofErr w:type="spellStart"/>
+            <w:r>
+              <w:t>Тип</w:t>
+            </w:r>
+            <w:proofErr w:type="spellEnd"/>
+            <w:r>
+              <w:t xml:space="preserve"> </w:t>
+            </w:r>
+            <w:proofErr w:type="spellStart"/>
+            <w:r>
+              <w:t>связи</w:t>
+            </w:r>
+            <w:proofErr w:type="spellEnd"/>
           </w:p>
         </w:tc>
         <w:tc>
@@ -14097,9 +15023,11 @@
               <w:pStyle w:val="ac"/>
               <w:jc w:val="center"/>
             </w:pPr>
+            <w:proofErr w:type="spellStart"/>
             <w:r>
               <w:t>Мощность</w:t>
             </w:r>
+            <w:proofErr w:type="spellEnd"/>
           </w:p>
         </w:tc>
         <w:tc>
@@ -14112,9 +15040,11 @@
               <w:pStyle w:val="ac"/>
               <w:jc w:val="center"/>
             </w:pPr>
+            <w:proofErr w:type="spellStart"/>
             <w:r>
               <w:t>Описание</w:t>
             </w:r>
+            <w:proofErr w:type="spellEnd"/>
           </w:p>
         </w:tc>
       </w:tr>
@@ -14174,9 +15104,11 @@
             <w:pPr>
               <w:pStyle w:val="ac"/>
             </w:pPr>
+            <w:proofErr w:type="spellStart"/>
             <w:r>
               <w:t>FK_Authorization_Employee</w:t>
             </w:r>
+            <w:proofErr w:type="spellEnd"/>
           </w:p>
         </w:tc>
         <w:tc>
@@ -14188,25 +15120,39 @@
             <w:pPr>
               <w:pStyle w:val="ac"/>
             </w:pPr>
+            <w:proofErr w:type="spellStart"/>
             <w:r>
               <w:t>Определенная</w:t>
             </w:r>
-          </w:p>
-          <w:p>
-            <w:pPr>
-              <w:pStyle w:val="ac"/>
-            </w:pPr>
-            <w:r>
-              <w:t>Не идентифицирующая</w:t>
-            </w:r>
-          </w:p>
-          <w:p>
-            <w:pPr>
-              <w:pStyle w:val="ac"/>
-            </w:pPr>
+            <w:proofErr w:type="spellEnd"/>
+          </w:p>
+          <w:p>
+            <w:pPr>
+              <w:pStyle w:val="ac"/>
+            </w:pPr>
+            <w:proofErr w:type="spellStart"/>
+            <w:r>
+              <w:t>Не</w:t>
+            </w:r>
+            <w:proofErr w:type="spellEnd"/>
+            <w:r>
+              <w:t xml:space="preserve"> </w:t>
+            </w:r>
+            <w:proofErr w:type="spellStart"/>
+            <w:r>
+              <w:t>идентифицирующая</w:t>
+            </w:r>
+            <w:proofErr w:type="spellEnd"/>
+          </w:p>
+          <w:p>
+            <w:pPr>
+              <w:pStyle w:val="ac"/>
+            </w:pPr>
+            <w:proofErr w:type="spellStart"/>
             <w:r>
               <w:t>Необязательная</w:t>
             </w:r>
+            <w:proofErr w:type="spellEnd"/>
           </w:p>
         </w:tc>
         <w:tc>
@@ -14300,9 +15246,11 @@
             <w:pPr>
               <w:pStyle w:val="ac"/>
             </w:pPr>
+            <w:proofErr w:type="spellStart"/>
             <w:r>
               <w:t>FK_Employee_Interview</w:t>
             </w:r>
+            <w:proofErr w:type="spellEnd"/>
           </w:p>
         </w:tc>
         <w:tc>
@@ -14314,25 +15262,39 @@
             <w:pPr>
               <w:pStyle w:val="ac"/>
             </w:pPr>
+            <w:proofErr w:type="spellStart"/>
             <w:r>
               <w:t>Определенная</w:t>
             </w:r>
-          </w:p>
-          <w:p>
-            <w:pPr>
-              <w:pStyle w:val="ac"/>
-            </w:pPr>
-            <w:r>
-              <w:t>Не идентифицирующая</w:t>
-            </w:r>
-          </w:p>
-          <w:p>
-            <w:pPr>
-              <w:pStyle w:val="ac"/>
-            </w:pPr>
+            <w:proofErr w:type="spellEnd"/>
+          </w:p>
+          <w:p>
+            <w:pPr>
+              <w:pStyle w:val="ac"/>
+            </w:pPr>
+            <w:proofErr w:type="spellStart"/>
+            <w:r>
+              <w:t>Не</w:t>
+            </w:r>
+            <w:proofErr w:type="spellEnd"/>
+            <w:r>
+              <w:t xml:space="preserve"> </w:t>
+            </w:r>
+            <w:proofErr w:type="spellStart"/>
+            <w:r>
+              <w:t>идентифицирующая</w:t>
+            </w:r>
+            <w:proofErr w:type="spellEnd"/>
+          </w:p>
+          <w:p>
+            <w:pPr>
+              <w:pStyle w:val="ac"/>
+            </w:pPr>
+            <w:proofErr w:type="spellStart"/>
             <w:r>
               <w:t>Обязательная</w:t>
             </w:r>
+            <w:proofErr w:type="spellEnd"/>
           </w:p>
         </w:tc>
         <w:tc>
@@ -14426,9 +15388,11 @@
             <w:pPr>
               <w:pStyle w:val="ac"/>
             </w:pPr>
+            <w:proofErr w:type="spellStart"/>
             <w:r>
               <w:t>FK_Interview_Candidate</w:t>
             </w:r>
+            <w:proofErr w:type="spellEnd"/>
           </w:p>
         </w:tc>
         <w:tc>
@@ -14440,25 +15404,39 @@
             <w:pPr>
               <w:pStyle w:val="ac"/>
             </w:pPr>
+            <w:proofErr w:type="spellStart"/>
             <w:r>
               <w:t>Определенная</w:t>
             </w:r>
-          </w:p>
-          <w:p>
-            <w:pPr>
-              <w:pStyle w:val="ac"/>
-            </w:pPr>
-            <w:r>
-              <w:t>Не идентифицирующая</w:t>
-            </w:r>
-          </w:p>
-          <w:p>
-            <w:pPr>
-              <w:pStyle w:val="ac"/>
-            </w:pPr>
+            <w:proofErr w:type="spellEnd"/>
+          </w:p>
+          <w:p>
+            <w:pPr>
+              <w:pStyle w:val="ac"/>
+            </w:pPr>
+            <w:proofErr w:type="spellStart"/>
+            <w:r>
+              <w:t>Не</w:t>
+            </w:r>
+            <w:proofErr w:type="spellEnd"/>
+            <w:r>
+              <w:t xml:space="preserve"> </w:t>
+            </w:r>
+            <w:proofErr w:type="spellStart"/>
+            <w:r>
+              <w:t>идентифицирующая</w:t>
+            </w:r>
+            <w:proofErr w:type="spellEnd"/>
+          </w:p>
+          <w:p>
+            <w:pPr>
+              <w:pStyle w:val="ac"/>
+            </w:pPr>
+            <w:proofErr w:type="spellStart"/>
             <w:r>
               <w:t>Обязательная</w:t>
             </w:r>
+            <w:proofErr w:type="spellEnd"/>
           </w:p>
         </w:tc>
         <w:tc>
@@ -14553,9 +15531,11 @@
             <w:pPr>
               <w:pStyle w:val="ac"/>
             </w:pPr>
+            <w:proofErr w:type="spellStart"/>
             <w:r>
               <w:t>FK_Document_Candidate</w:t>
             </w:r>
+            <w:proofErr w:type="spellEnd"/>
           </w:p>
         </w:tc>
         <w:tc>
@@ -14567,25 +15547,39 @@
             <w:pPr>
               <w:pStyle w:val="ac"/>
             </w:pPr>
+            <w:proofErr w:type="spellStart"/>
             <w:r>
               <w:t>Определенная</w:t>
             </w:r>
-          </w:p>
-          <w:p>
-            <w:pPr>
-              <w:pStyle w:val="ac"/>
-            </w:pPr>
-            <w:r>
-              <w:t>Не идентифицирующая</w:t>
-            </w:r>
-          </w:p>
-          <w:p>
-            <w:pPr>
-              <w:pStyle w:val="ac"/>
-            </w:pPr>
+            <w:proofErr w:type="spellEnd"/>
+          </w:p>
+          <w:p>
+            <w:pPr>
+              <w:pStyle w:val="ac"/>
+            </w:pPr>
+            <w:proofErr w:type="spellStart"/>
+            <w:r>
+              <w:t>Не</w:t>
+            </w:r>
+            <w:proofErr w:type="spellEnd"/>
+            <w:r>
+              <w:t xml:space="preserve"> </w:t>
+            </w:r>
+            <w:proofErr w:type="spellStart"/>
+            <w:r>
+              <w:t>идентифицирующая</w:t>
+            </w:r>
+            <w:proofErr w:type="spellEnd"/>
+          </w:p>
+          <w:p>
+            <w:pPr>
+              <w:pStyle w:val="ac"/>
+            </w:pPr>
+            <w:proofErr w:type="spellStart"/>
             <w:r>
               <w:t>Обязательная</w:t>
             </w:r>
+            <w:proofErr w:type="spellEnd"/>
           </w:p>
         </w:tc>
         <w:tc>
@@ -14647,6 +15641,7 @@
             <w:pPr>
               <w:pStyle w:val="ac"/>
             </w:pPr>
+            <w:proofErr w:type="spellStart"/>
             <w:r>
               <w:t>Passport</w:t>
             </w:r>
@@ -14656,6 +15651,7 @@
             <w:r>
               <w:t>nfo</w:t>
             </w:r>
+            <w:proofErr w:type="spellEnd"/>
             <w:r>
               <w:t>/E</w:t>
             </w:r>
@@ -14688,12 +15684,14 @@
             <w:pPr>
               <w:pStyle w:val="ac"/>
             </w:pPr>
+            <w:proofErr w:type="spellStart"/>
             <w:r>
               <w:t>FK_Dismissal_</w:t>
             </w:r>
             <w:r>
               <w:t>Passport_info</w:t>
             </w:r>
+            <w:proofErr w:type="spellEnd"/>
           </w:p>
         </w:tc>
         <w:tc>
@@ -14705,25 +15703,39 @@
             <w:pPr>
               <w:pStyle w:val="ac"/>
             </w:pPr>
+            <w:proofErr w:type="spellStart"/>
             <w:r>
               <w:t>Определенная</w:t>
             </w:r>
-          </w:p>
-          <w:p>
-            <w:pPr>
-              <w:pStyle w:val="ac"/>
-            </w:pPr>
-            <w:r>
-              <w:t>Не идентифицирующая</w:t>
-            </w:r>
-          </w:p>
-          <w:p>
-            <w:pPr>
-              <w:pStyle w:val="ac"/>
-            </w:pPr>
+            <w:proofErr w:type="spellEnd"/>
+          </w:p>
+          <w:p>
+            <w:pPr>
+              <w:pStyle w:val="ac"/>
+            </w:pPr>
+            <w:proofErr w:type="spellStart"/>
+            <w:r>
+              <w:t>Не</w:t>
+            </w:r>
+            <w:proofErr w:type="spellEnd"/>
+            <w:r>
+              <w:t xml:space="preserve"> </w:t>
+            </w:r>
+            <w:proofErr w:type="spellStart"/>
+            <w:r>
+              <w:t>идентифицирующая</w:t>
+            </w:r>
+            <w:proofErr w:type="spellEnd"/>
+          </w:p>
+          <w:p>
+            <w:pPr>
+              <w:pStyle w:val="ac"/>
+            </w:pPr>
+            <w:proofErr w:type="spellStart"/>
             <w:r>
               <w:t>Обязательная</w:t>
             </w:r>
+            <w:proofErr w:type="spellEnd"/>
           </w:p>
         </w:tc>
         <w:tc>
@@ -14817,9 +15829,11 @@
             <w:pPr>
               <w:pStyle w:val="ac"/>
             </w:pPr>
+            <w:proofErr w:type="spellStart"/>
             <w:r>
               <w:t>FK_Employee_Department</w:t>
             </w:r>
+            <w:proofErr w:type="spellEnd"/>
           </w:p>
         </w:tc>
         <w:tc>
@@ -14831,25 +15845,39 @@
             <w:pPr>
               <w:pStyle w:val="ac"/>
             </w:pPr>
+            <w:proofErr w:type="spellStart"/>
             <w:r>
               <w:t>Определенная</w:t>
             </w:r>
-          </w:p>
-          <w:p>
-            <w:pPr>
-              <w:pStyle w:val="ac"/>
-            </w:pPr>
-            <w:r>
-              <w:t>Не идентифицирующая</w:t>
-            </w:r>
-          </w:p>
-          <w:p>
-            <w:pPr>
-              <w:pStyle w:val="ac"/>
-            </w:pPr>
+            <w:proofErr w:type="spellEnd"/>
+          </w:p>
+          <w:p>
+            <w:pPr>
+              <w:pStyle w:val="ac"/>
+            </w:pPr>
+            <w:proofErr w:type="spellStart"/>
+            <w:r>
+              <w:t>Не</w:t>
+            </w:r>
+            <w:proofErr w:type="spellEnd"/>
+            <w:r>
+              <w:t xml:space="preserve"> </w:t>
+            </w:r>
+            <w:proofErr w:type="spellStart"/>
+            <w:r>
+              <w:t>идентифицирующая</w:t>
+            </w:r>
+            <w:proofErr w:type="spellEnd"/>
+          </w:p>
+          <w:p>
+            <w:pPr>
+              <w:pStyle w:val="ac"/>
+            </w:pPr>
+            <w:proofErr w:type="spellStart"/>
             <w:r>
               <w:t>Обязательная</w:t>
             </w:r>
+            <w:proofErr w:type="spellEnd"/>
           </w:p>
         </w:tc>
         <w:tc>
@@ -14962,8 +15990,13 @@
             <w:pPr>
               <w:pStyle w:val="ac"/>
             </w:pPr>
-            <w:r>
-              <w:t>Department_work_load/E9</w:t>
+            <w:proofErr w:type="spellStart"/>
+            <w:r>
+              <w:t>Department_work_load</w:t>
+            </w:r>
+            <w:proofErr w:type="spellEnd"/>
+            <w:r>
+              <w:t>/E9</w:t>
             </w:r>
           </w:p>
         </w:tc>
@@ -14977,9 +16010,11 @@
             <w:pPr>
               <w:pStyle w:val="ac"/>
             </w:pPr>
+            <w:proofErr w:type="spellStart"/>
             <w:r>
               <w:t>FK_Department_work_load_Period</w:t>
             </w:r>
+            <w:proofErr w:type="spellEnd"/>
           </w:p>
         </w:tc>
         <w:tc>
@@ -14991,25 +16026,39 @@
             <w:pPr>
               <w:pStyle w:val="ac"/>
             </w:pPr>
+            <w:proofErr w:type="spellStart"/>
             <w:r>
               <w:t>Определенная</w:t>
             </w:r>
-          </w:p>
-          <w:p>
-            <w:pPr>
-              <w:pStyle w:val="ac"/>
-            </w:pPr>
-            <w:r>
-              <w:t>Не идентифицирующая</w:t>
-            </w:r>
-          </w:p>
-          <w:p>
-            <w:pPr>
-              <w:pStyle w:val="ac"/>
-            </w:pPr>
+            <w:proofErr w:type="spellEnd"/>
+          </w:p>
+          <w:p>
+            <w:pPr>
+              <w:pStyle w:val="ac"/>
+            </w:pPr>
+            <w:proofErr w:type="spellStart"/>
+            <w:r>
+              <w:t>Не</w:t>
+            </w:r>
+            <w:proofErr w:type="spellEnd"/>
+            <w:r>
+              <w:t xml:space="preserve"> </w:t>
+            </w:r>
+            <w:proofErr w:type="spellStart"/>
+            <w:r>
+              <w:t>идентифицирующая</w:t>
+            </w:r>
+            <w:proofErr w:type="spellEnd"/>
+          </w:p>
+          <w:p>
+            <w:pPr>
+              <w:pStyle w:val="ac"/>
+            </w:pPr>
+            <w:proofErr w:type="spellStart"/>
             <w:r>
               <w:t>Обязательная</w:t>
             </w:r>
+            <w:proofErr w:type="spellEnd"/>
           </w:p>
         </w:tc>
         <w:tc>
@@ -15088,8 +16137,13 @@
             <w:pPr>
               <w:pStyle w:val="ac"/>
             </w:pPr>
-            <w:r>
-              <w:t>Employee_wok_load/E10</w:t>
+            <w:proofErr w:type="spellStart"/>
+            <w:r>
+              <w:t>Employee_wok_load</w:t>
+            </w:r>
+            <w:proofErr w:type="spellEnd"/>
+            <w:r>
+              <w:t>/E10</w:t>
             </w:r>
           </w:p>
         </w:tc>
@@ -15103,9 +16157,11 @@
             <w:pPr>
               <w:pStyle w:val="ac"/>
             </w:pPr>
+            <w:proofErr w:type="spellStart"/>
             <w:r>
               <w:t>FK_Employee_work_load_Period</w:t>
             </w:r>
+            <w:proofErr w:type="spellEnd"/>
           </w:p>
         </w:tc>
         <w:tc>
@@ -15117,25 +16173,39 @@
             <w:pPr>
               <w:pStyle w:val="ac"/>
             </w:pPr>
+            <w:proofErr w:type="spellStart"/>
             <w:r>
               <w:t>Определенная</w:t>
             </w:r>
-          </w:p>
-          <w:p>
-            <w:pPr>
-              <w:pStyle w:val="ac"/>
-            </w:pPr>
-            <w:r>
-              <w:t>Не идентифицирующая</w:t>
-            </w:r>
-          </w:p>
-          <w:p>
-            <w:pPr>
-              <w:pStyle w:val="ac"/>
-            </w:pPr>
+            <w:proofErr w:type="spellEnd"/>
+          </w:p>
+          <w:p>
+            <w:pPr>
+              <w:pStyle w:val="ac"/>
+            </w:pPr>
+            <w:proofErr w:type="spellStart"/>
+            <w:r>
+              <w:t>Не</w:t>
+            </w:r>
+            <w:proofErr w:type="spellEnd"/>
+            <w:r>
+              <w:t xml:space="preserve"> </w:t>
+            </w:r>
+            <w:proofErr w:type="spellStart"/>
+            <w:r>
+              <w:t>идентифицирующая</w:t>
+            </w:r>
+            <w:proofErr w:type="spellEnd"/>
+          </w:p>
+          <w:p>
+            <w:pPr>
+              <w:pStyle w:val="ac"/>
+            </w:pPr>
+            <w:proofErr w:type="spellStart"/>
             <w:r>
               <w:t>Обязательная</w:t>
             </w:r>
+            <w:proofErr w:type="spellEnd"/>
           </w:p>
         </w:tc>
         <w:tc>
@@ -15215,8 +16285,13 @@
             <w:pPr>
               <w:pStyle w:val="ac"/>
             </w:pPr>
-            <w:r>
-              <w:t>Personal_achivements/E11</w:t>
+            <w:proofErr w:type="spellStart"/>
+            <w:r>
+              <w:t>Personal_achivements</w:t>
+            </w:r>
+            <w:proofErr w:type="spellEnd"/>
+            <w:r>
+              <w:t>/E11</w:t>
             </w:r>
           </w:p>
         </w:tc>
@@ -15230,9 +16305,11 @@
             <w:pPr>
               <w:pStyle w:val="ac"/>
             </w:pPr>
+            <w:proofErr w:type="spellStart"/>
             <w:r>
               <w:t>FK_Personal_achievements_Period</w:t>
             </w:r>
+            <w:proofErr w:type="spellEnd"/>
           </w:p>
         </w:tc>
         <w:tc>
@@ -15244,25 +16321,39 @@
             <w:pPr>
               <w:pStyle w:val="ac"/>
             </w:pPr>
+            <w:proofErr w:type="spellStart"/>
             <w:r>
               <w:t>Определенная</w:t>
             </w:r>
-          </w:p>
-          <w:p>
-            <w:pPr>
-              <w:pStyle w:val="ac"/>
-            </w:pPr>
-            <w:r>
-              <w:t>Не идентифицирующая</w:t>
-            </w:r>
-          </w:p>
-          <w:p>
-            <w:pPr>
-              <w:pStyle w:val="ac"/>
-            </w:pPr>
+            <w:proofErr w:type="spellEnd"/>
+          </w:p>
+          <w:p>
+            <w:pPr>
+              <w:pStyle w:val="ac"/>
+            </w:pPr>
+            <w:proofErr w:type="spellStart"/>
+            <w:r>
+              <w:t>Не</w:t>
+            </w:r>
+            <w:proofErr w:type="spellEnd"/>
+            <w:r>
+              <w:t xml:space="preserve"> </w:t>
+            </w:r>
+            <w:proofErr w:type="spellStart"/>
+            <w:r>
+              <w:t>идентифицирующая</w:t>
+            </w:r>
+            <w:proofErr w:type="spellEnd"/>
+          </w:p>
+          <w:p>
+            <w:pPr>
+              <w:pStyle w:val="ac"/>
+            </w:pPr>
+            <w:proofErr w:type="spellStart"/>
             <w:r>
               <w:t>Обязательная</w:t>
             </w:r>
+            <w:proofErr w:type="spellEnd"/>
           </w:p>
         </w:tc>
         <w:tc>
@@ -15338,8 +16429,13 @@
             <w:pPr>
               <w:pStyle w:val="ac"/>
             </w:pPr>
-            <w:r>
-              <w:t>Department_work_load/E9</w:t>
+            <w:proofErr w:type="spellStart"/>
+            <w:r>
+              <w:t>Department_work_load</w:t>
+            </w:r>
+            <w:proofErr w:type="spellEnd"/>
+            <w:r>
+              <w:t>/E9</w:t>
             </w:r>
           </w:p>
         </w:tc>
@@ -15353,9 +16449,11 @@
             <w:pPr>
               <w:pStyle w:val="ac"/>
             </w:pPr>
+            <w:proofErr w:type="spellStart"/>
             <w:r>
               <w:t>FK_Department_work_load_Department</w:t>
             </w:r>
+            <w:proofErr w:type="spellEnd"/>
           </w:p>
         </w:tc>
         <w:tc>
@@ -15367,25 +16465,39 @@
             <w:pPr>
               <w:pStyle w:val="ac"/>
             </w:pPr>
+            <w:proofErr w:type="spellStart"/>
             <w:r>
               <w:t>Определенная</w:t>
             </w:r>
-          </w:p>
-          <w:p>
-            <w:pPr>
-              <w:pStyle w:val="ac"/>
-            </w:pPr>
-            <w:r>
-              <w:t>Не идентифицирующая</w:t>
-            </w:r>
-          </w:p>
-          <w:p>
-            <w:pPr>
-              <w:pStyle w:val="ac"/>
-            </w:pPr>
+            <w:proofErr w:type="spellEnd"/>
+          </w:p>
+          <w:p>
+            <w:pPr>
+              <w:pStyle w:val="ac"/>
+            </w:pPr>
+            <w:proofErr w:type="spellStart"/>
+            <w:r>
+              <w:t>Не</w:t>
+            </w:r>
+            <w:proofErr w:type="spellEnd"/>
+            <w:r>
+              <w:t xml:space="preserve"> </w:t>
+            </w:r>
+            <w:proofErr w:type="spellStart"/>
+            <w:r>
+              <w:t>идентифицирующая</w:t>
+            </w:r>
+            <w:proofErr w:type="spellEnd"/>
+          </w:p>
+          <w:p>
+            <w:pPr>
+              <w:pStyle w:val="ac"/>
+            </w:pPr>
+            <w:proofErr w:type="spellStart"/>
             <w:r>
               <w:t>Обязательная</w:t>
             </w:r>
+            <w:proofErr w:type="spellEnd"/>
           </w:p>
         </w:tc>
         <w:tc>
@@ -15465,8 +16577,13 @@
             <w:pPr>
               <w:pStyle w:val="ac"/>
             </w:pPr>
-            <w:r>
-              <w:t>Employee_wok_load/E10</w:t>
+            <w:proofErr w:type="spellStart"/>
+            <w:r>
+              <w:t>Employee_wok_load</w:t>
+            </w:r>
+            <w:proofErr w:type="spellEnd"/>
+            <w:r>
+              <w:t>/E10</w:t>
             </w:r>
           </w:p>
         </w:tc>
@@ -15480,9 +16597,11 @@
             <w:pPr>
               <w:pStyle w:val="ac"/>
             </w:pPr>
+            <w:proofErr w:type="spellStart"/>
             <w:r>
               <w:t>FK_Employee_work_load_Employee</w:t>
             </w:r>
+            <w:proofErr w:type="spellEnd"/>
           </w:p>
         </w:tc>
         <w:tc>
@@ -15494,25 +16613,39 @@
             <w:pPr>
               <w:pStyle w:val="ac"/>
             </w:pPr>
+            <w:proofErr w:type="spellStart"/>
             <w:r>
               <w:t>Определенная</w:t>
             </w:r>
-          </w:p>
-          <w:p>
-            <w:pPr>
-              <w:pStyle w:val="ac"/>
-            </w:pPr>
-            <w:r>
-              <w:t>Не идентифицирующая</w:t>
-            </w:r>
-          </w:p>
-          <w:p>
-            <w:pPr>
-              <w:pStyle w:val="ac"/>
-            </w:pPr>
+            <w:proofErr w:type="spellEnd"/>
+          </w:p>
+          <w:p>
+            <w:pPr>
+              <w:pStyle w:val="ac"/>
+            </w:pPr>
+            <w:proofErr w:type="spellStart"/>
+            <w:r>
+              <w:t>Не</w:t>
+            </w:r>
+            <w:proofErr w:type="spellEnd"/>
+            <w:r>
+              <w:t xml:space="preserve"> </w:t>
+            </w:r>
+            <w:proofErr w:type="spellStart"/>
+            <w:r>
+              <w:t>идентифицирующая</w:t>
+            </w:r>
+            <w:proofErr w:type="spellEnd"/>
+          </w:p>
+          <w:p>
+            <w:pPr>
+              <w:pStyle w:val="ac"/>
+            </w:pPr>
+            <w:proofErr w:type="spellStart"/>
             <w:r>
               <w:t>Обязательная</w:t>
             </w:r>
+            <w:proofErr w:type="spellEnd"/>
           </w:p>
         </w:tc>
         <w:tc>
@@ -15591,8 +16724,13 @@
             <w:pPr>
               <w:pStyle w:val="ac"/>
             </w:pPr>
-            <w:r>
-              <w:t>Personal_achivements/E11</w:t>
+            <w:proofErr w:type="spellStart"/>
+            <w:r>
+              <w:t>Personal_achivements</w:t>
+            </w:r>
+            <w:proofErr w:type="spellEnd"/>
+            <w:r>
+              <w:t>/E11</w:t>
             </w:r>
           </w:p>
         </w:tc>
@@ -15606,9 +16744,11 @@
             <w:pPr>
               <w:pStyle w:val="ac"/>
             </w:pPr>
+            <w:proofErr w:type="spellStart"/>
             <w:r>
               <w:t>FK_Personal_achievements_Employee</w:t>
             </w:r>
+            <w:proofErr w:type="spellEnd"/>
           </w:p>
         </w:tc>
         <w:tc>
@@ -15620,25 +16760,39 @@
             <w:pPr>
               <w:pStyle w:val="ac"/>
             </w:pPr>
+            <w:proofErr w:type="spellStart"/>
             <w:r>
               <w:t>Определенная</w:t>
             </w:r>
-          </w:p>
-          <w:p>
-            <w:pPr>
-              <w:pStyle w:val="ac"/>
-            </w:pPr>
-            <w:r>
-              <w:t>Не идентифицирующая</w:t>
-            </w:r>
-          </w:p>
-          <w:p>
-            <w:pPr>
-              <w:pStyle w:val="ac"/>
-            </w:pPr>
+            <w:proofErr w:type="spellEnd"/>
+          </w:p>
+          <w:p>
+            <w:pPr>
+              <w:pStyle w:val="ac"/>
+            </w:pPr>
+            <w:proofErr w:type="spellStart"/>
+            <w:r>
+              <w:t>Не</w:t>
+            </w:r>
+            <w:proofErr w:type="spellEnd"/>
+            <w:r>
+              <w:t xml:space="preserve"> </w:t>
+            </w:r>
+            <w:proofErr w:type="spellStart"/>
+            <w:r>
+              <w:t>идентифицирующая</w:t>
+            </w:r>
+            <w:proofErr w:type="spellEnd"/>
+          </w:p>
+          <w:p>
+            <w:pPr>
+              <w:pStyle w:val="ac"/>
+            </w:pPr>
+            <w:proofErr w:type="spellStart"/>
             <w:r>
               <w:t>Обязательная</w:t>
             </w:r>
+            <w:proofErr w:type="spellEnd"/>
           </w:p>
         </w:tc>
         <w:tc>
@@ -15701,9 +16855,11 @@
             <w:pPr>
               <w:pStyle w:val="ac"/>
             </w:pPr>
+            <w:proofErr w:type="spellStart"/>
             <w:r>
               <w:t>Passport_info</w:t>
             </w:r>
+            <w:proofErr w:type="spellEnd"/>
             <w:r>
               <w:t>/E</w:t>
             </w:r>
@@ -15736,9 +16892,11 @@
             <w:pPr>
               <w:pStyle w:val="ac"/>
             </w:pPr>
+            <w:proofErr w:type="spellStart"/>
             <w:r>
               <w:t>FK_Employee_Passport_info</w:t>
             </w:r>
+            <w:proofErr w:type="spellEnd"/>
           </w:p>
         </w:tc>
         <w:tc>
@@ -15750,25 +16908,39 @@
             <w:pPr>
               <w:pStyle w:val="ac"/>
             </w:pPr>
+            <w:proofErr w:type="spellStart"/>
             <w:r>
               <w:t>Определенная</w:t>
             </w:r>
-          </w:p>
-          <w:p>
-            <w:pPr>
-              <w:pStyle w:val="ac"/>
-            </w:pPr>
-            <w:r>
-              <w:t>Не идентифицирующая</w:t>
-            </w:r>
-          </w:p>
-          <w:p>
-            <w:pPr>
-              <w:pStyle w:val="ac"/>
-            </w:pPr>
+            <w:proofErr w:type="spellEnd"/>
+          </w:p>
+          <w:p>
+            <w:pPr>
+              <w:pStyle w:val="ac"/>
+            </w:pPr>
+            <w:proofErr w:type="spellStart"/>
+            <w:r>
+              <w:t>Не</w:t>
+            </w:r>
+            <w:proofErr w:type="spellEnd"/>
+            <w:r>
+              <w:t xml:space="preserve"> </w:t>
+            </w:r>
+            <w:proofErr w:type="spellStart"/>
+            <w:r>
+              <w:t>идентифицирующая</w:t>
+            </w:r>
+            <w:proofErr w:type="spellEnd"/>
+          </w:p>
+          <w:p>
+            <w:pPr>
+              <w:pStyle w:val="ac"/>
+            </w:pPr>
+            <w:proofErr w:type="spellStart"/>
             <w:r>
               <w:t>Обязательная</w:t>
             </w:r>
+            <w:proofErr w:type="spellEnd"/>
           </w:p>
         </w:tc>
         <w:tc>
@@ -15875,8 +17047,13 @@
             <w:pPr>
               <w:pStyle w:val="ac"/>
             </w:pPr>
-            <w:r>
-              <w:t>Contact_data/E13</w:t>
+            <w:proofErr w:type="spellStart"/>
+            <w:r>
+              <w:t>Contact_data</w:t>
+            </w:r>
+            <w:proofErr w:type="spellEnd"/>
+            <w:r>
+              <w:t>/E13</w:t>
             </w:r>
           </w:p>
         </w:tc>
@@ -15904,9 +17081,11 @@
             <w:pPr>
               <w:pStyle w:val="ac"/>
             </w:pPr>
+            <w:proofErr w:type="spellStart"/>
             <w:r>
               <w:t>FK_Employee_Contact_data</w:t>
             </w:r>
+            <w:proofErr w:type="spellEnd"/>
           </w:p>
         </w:tc>
         <w:tc>
@@ -15918,25 +17097,39 @@
             <w:pPr>
               <w:pStyle w:val="ac"/>
             </w:pPr>
+            <w:proofErr w:type="spellStart"/>
             <w:r>
               <w:t>Определенная</w:t>
             </w:r>
-          </w:p>
-          <w:p>
-            <w:pPr>
-              <w:pStyle w:val="ac"/>
-            </w:pPr>
-            <w:r>
-              <w:t>Не идентифицирующая</w:t>
-            </w:r>
-          </w:p>
-          <w:p>
-            <w:pPr>
-              <w:pStyle w:val="ac"/>
-            </w:pPr>
+            <w:proofErr w:type="spellEnd"/>
+          </w:p>
+          <w:p>
+            <w:pPr>
+              <w:pStyle w:val="ac"/>
+            </w:pPr>
+            <w:proofErr w:type="spellStart"/>
+            <w:r>
+              <w:t>Не</w:t>
+            </w:r>
+            <w:proofErr w:type="spellEnd"/>
+            <w:r>
+              <w:t xml:space="preserve"> </w:t>
+            </w:r>
+            <w:proofErr w:type="spellStart"/>
+            <w:r>
+              <w:t>идентифицирующая</w:t>
+            </w:r>
+            <w:proofErr w:type="spellEnd"/>
+          </w:p>
+          <w:p>
+            <w:pPr>
+              <w:pStyle w:val="ac"/>
+            </w:pPr>
+            <w:proofErr w:type="spellStart"/>
             <w:r>
               <w:t>Обязательная</w:t>
             </w:r>
+            <w:proofErr w:type="spellEnd"/>
           </w:p>
         </w:tc>
         <w:tc>
@@ -16043,9 +17236,11 @@
             <w:pPr>
               <w:pStyle w:val="ac"/>
             </w:pPr>
+            <w:proofErr w:type="spellStart"/>
             <w:r>
               <w:t>Passport_info</w:t>
             </w:r>
+            <w:proofErr w:type="spellEnd"/>
             <w:r>
               <w:t>/E</w:t>
             </w:r>
@@ -16078,9 +17273,11 @@
             <w:pPr>
               <w:pStyle w:val="ac"/>
             </w:pPr>
+            <w:proofErr w:type="spellStart"/>
             <w:r>
               <w:t>FK_Candidate_Passport_info</w:t>
             </w:r>
+            <w:proofErr w:type="spellEnd"/>
           </w:p>
         </w:tc>
         <w:tc>
@@ -16092,25 +17289,39 @@
             <w:pPr>
               <w:pStyle w:val="ac"/>
             </w:pPr>
+            <w:proofErr w:type="spellStart"/>
             <w:r>
               <w:t>Определенная</w:t>
             </w:r>
-          </w:p>
-          <w:p>
-            <w:pPr>
-              <w:pStyle w:val="ac"/>
-            </w:pPr>
-            <w:r>
-              <w:t>Не идентифицирующая</w:t>
-            </w:r>
-          </w:p>
-          <w:p>
-            <w:pPr>
-              <w:pStyle w:val="ac"/>
-            </w:pPr>
+            <w:proofErr w:type="spellEnd"/>
+          </w:p>
+          <w:p>
+            <w:pPr>
+              <w:pStyle w:val="ac"/>
+            </w:pPr>
+            <w:proofErr w:type="spellStart"/>
+            <w:r>
+              <w:t>Не</w:t>
+            </w:r>
+            <w:proofErr w:type="spellEnd"/>
+            <w:r>
+              <w:t xml:space="preserve"> </w:t>
+            </w:r>
+            <w:proofErr w:type="spellStart"/>
+            <w:r>
+              <w:t>идентифицирующая</w:t>
+            </w:r>
+            <w:proofErr w:type="spellEnd"/>
+          </w:p>
+          <w:p>
+            <w:pPr>
+              <w:pStyle w:val="ac"/>
+            </w:pPr>
+            <w:proofErr w:type="spellStart"/>
             <w:r>
               <w:t>Обязательная</w:t>
             </w:r>
+            <w:proofErr w:type="spellEnd"/>
           </w:p>
         </w:tc>
         <w:tc>
@@ -16185,8 +17396,13 @@
             <w:pPr>
               <w:pStyle w:val="ac"/>
             </w:pPr>
-            <w:r>
-              <w:t>Contact_data/E13</w:t>
+            <w:proofErr w:type="spellStart"/>
+            <w:r>
+              <w:t>Contact_data</w:t>
+            </w:r>
+            <w:proofErr w:type="spellEnd"/>
+            <w:r>
+              <w:t>/E13</w:t>
             </w:r>
           </w:p>
         </w:tc>
@@ -16214,9 +17430,11 @@
             <w:pPr>
               <w:pStyle w:val="ac"/>
             </w:pPr>
+            <w:proofErr w:type="spellStart"/>
             <w:r>
               <w:t>FK_Candidate_Contact_data</w:t>
             </w:r>
+            <w:proofErr w:type="spellEnd"/>
           </w:p>
         </w:tc>
         <w:tc>
@@ -16228,25 +17446,39 @@
             <w:pPr>
               <w:pStyle w:val="ac"/>
             </w:pPr>
+            <w:proofErr w:type="spellStart"/>
             <w:r>
               <w:t>Определенная</w:t>
             </w:r>
-          </w:p>
-          <w:p>
-            <w:pPr>
-              <w:pStyle w:val="ac"/>
-            </w:pPr>
-            <w:r>
-              <w:t>Не идентифицирующая</w:t>
-            </w:r>
-          </w:p>
-          <w:p>
-            <w:pPr>
-              <w:pStyle w:val="ac"/>
-            </w:pPr>
+            <w:proofErr w:type="spellEnd"/>
+          </w:p>
+          <w:p>
+            <w:pPr>
+              <w:pStyle w:val="ac"/>
+            </w:pPr>
+            <w:proofErr w:type="spellStart"/>
+            <w:r>
+              <w:t>Не</w:t>
+            </w:r>
+            <w:proofErr w:type="spellEnd"/>
+            <w:r>
+              <w:t xml:space="preserve"> </w:t>
+            </w:r>
+            <w:proofErr w:type="spellStart"/>
+            <w:r>
+              <w:t>идентифицирующая</w:t>
+            </w:r>
+            <w:proofErr w:type="spellEnd"/>
+          </w:p>
+          <w:p>
+            <w:pPr>
+              <w:pStyle w:val="ac"/>
+            </w:pPr>
+            <w:proofErr w:type="spellStart"/>
             <w:r>
               <w:t>Обязательная</w:t>
             </w:r>
+            <w:proofErr w:type="spellEnd"/>
           </w:p>
         </w:tc>
         <w:tc>
@@ -16997,12 +18229,14 @@
       <w:r>
         <w:t xml:space="preserve">однако в данном проекте, некоторая часть бизнес-логики должна существовать непосредственно на уровне данных. Таким образом было принято решение следовать паттерну </w:t>
       </w:r>
+      <w:proofErr w:type="spellStart"/>
       <w:r>
         <w:rPr>
           <w:lang w:val="en-US"/>
         </w:rPr>
         <w:t>IRepository</w:t>
       </w:r>
+      <w:proofErr w:type="spellEnd"/>
       <w:r>
         <w:t>.</w:t>
       </w:r>
@@ -17722,6 +18956,385 @@
       </w:r>
       <w:r>
         <w:t>.</w:t>
+      </w:r>
+    </w:p>
+    <w:p>
+      <w:r>
+        <w:t>Теперь, когда мы рассмотрели структуру проекта, остановимся по подробнее на некоторых модулях, обеспечивающих выполнение бизнес-логики.</w:t>
+      </w:r>
+    </w:p>
+    <w:p>
+      <w:pPr>
+        <w:rPr>
+          <w:bCs/>
+          <w:szCs w:val="28"/>
+        </w:rPr>
+      </w:pPr>
+      <w:r>
+        <w:t xml:space="preserve">Начнем с </w:t>
+      </w:r>
+      <w:r>
+        <w:rPr>
+          <w:szCs w:val="28"/>
+        </w:rPr>
+        <w:t>модул</w:t>
+      </w:r>
+      <w:r>
+        <w:rPr>
+          <w:szCs w:val="28"/>
+        </w:rPr>
+        <w:t>я</w:t>
+      </w:r>
+      <w:r>
+        <w:rPr>
+          <w:szCs w:val="28"/>
+        </w:rPr>
+        <w:t xml:space="preserve"> </w:t>
+      </w:r>
+      <w:r>
+        <w:rPr>
+          <w:bCs/>
+          <w:szCs w:val="28"/>
+        </w:rPr>
+        <w:t>распределени</w:t>
+      </w:r>
+      <w:r>
+        <w:rPr>
+          <w:bCs/>
+          <w:szCs w:val="28"/>
+        </w:rPr>
+        <w:t>я</w:t>
+      </w:r>
+      <w:r>
+        <w:rPr>
+          <w:bCs/>
+          <w:szCs w:val="28"/>
+        </w:rPr>
+        <w:t xml:space="preserve"> плановых рабочих часов на сотрудников по отделам</w:t>
+      </w:r>
+      <w:r>
+        <w:rPr>
+          <w:bCs/>
+          <w:szCs w:val="28"/>
+        </w:rPr>
+        <w:t>. Для его реализации было написано 2 алгоритма:</w:t>
+      </w:r>
+    </w:p>
+    <w:p>
+      <w:pPr>
+        <w:pStyle w:val="a3"/>
+        <w:numPr>
+          <w:ilvl w:val="0"/>
+          <w:numId w:val="33"/>
+        </w:numPr>
+        <w:spacing w:line="360" w:lineRule="auto"/>
+      </w:pPr>
+      <w:r>
+        <w:t xml:space="preserve">Алгоритм статического распределения </w:t>
+      </w:r>
+      <w:r>
+        <w:t>часов</w:t>
+      </w:r>
+    </w:p>
+    <w:p>
+      <w:pPr>
+        <w:pStyle w:val="a3"/>
+        <w:numPr>
+          <w:ilvl w:val="0"/>
+          <w:numId w:val="33"/>
+        </w:numPr>
+        <w:spacing w:line="360" w:lineRule="auto"/>
+      </w:pPr>
+      <w:r>
+        <w:t>Алгоритм динамического распределения часов</w:t>
+      </w:r>
+    </w:p>
+    <w:p>
+      <w:r>
+        <w:t>Первый алгоритм предполагает, что в систему будет внесено число, соответствующее общей рабочей нагрузке на компанию. При этом распределение будет производиться в первую очередь по сотрудникам, на основе этих данных будет произведен расчет нагрузки на отделы.</w:t>
+      </w:r>
+    </w:p>
+    <w:p>
+      <w:r>
+        <w:t>Второй алгоритм в качестве входных данных принимает список</w:t>
+      </w:r>
+      <w:r>
+        <w:t xml:space="preserve"> отделов и соответствующих им рабочих нагрузок</w:t>
+      </w:r>
+      <w:r>
+        <w:t>.</w:t>
+      </w:r>
+      <w:r>
+        <w:t xml:space="preserve"> После назначения </w:t>
+      </w:r>
+      <w:r>
+        <w:t>рабочей нагрузки</w:t>
+      </w:r>
+      <w:r>
+        <w:t xml:space="preserve"> </w:t>
+      </w:r>
+      <w:r>
+        <w:lastRenderedPageBreak/>
+        <w:t>отделам, происходит ее разделение на сотрудников. После прохождения всех этапов, выполняется перерасчет рабочих часов на отделах (в случае если введенные числа было невозможно поровну разделить между сотрудниками отдела), далее все суммируется и формирует общую нагрузку на компанию.</w:t>
+      </w:r>
+    </w:p>
+    <w:p>
+      <w:r>
+        <w:t>Модуль формирования дополнительных соглашений берет за основу шаблон, загружаемый в систему при ее настройке. Далее шаблон можно заменить на другой. Для уже существующего распределения рабочих часов можно сгенерировать набор дополнительных соглашений. После этого они хранятся в базе данных в виде массива битов до тех пор, пока не поступит запрос на загру</w:t>
+      </w:r>
+      <w:r>
+        <w:t>зку. В зависимости от параметров запроса, файлы могут быть конвертированы в любой из представленных форматов. Если поступает запрос на загрузку 2х и более файлов, то они автоматически архивируются.</w:t>
+      </w:r>
+    </w:p>
+    <w:p>
+      <w:r>
+        <w:t>М</w:t>
+      </w:r>
+      <w:r>
+        <w:t>одул</w:t>
+      </w:r>
+      <w:r>
+        <w:t>ь</w:t>
+      </w:r>
+      <w:r>
+        <w:t xml:space="preserve"> авторизации</w:t>
+      </w:r>
+      <w:r>
+        <w:t xml:space="preserve"> </w:t>
+      </w:r>
+      <w:r>
+        <w:t>условно разделен на 3 алгоритма: регистрация, аутентификация</w:t>
+      </w:r>
+      <w:r>
+        <w:t xml:space="preserve"> и </w:t>
+      </w:r>
+      <w:r>
+        <w:t>авторизация</w:t>
+      </w:r>
+      <w:r>
+        <w:t xml:space="preserve">. </w:t>
+      </w:r>
+      <w:r>
+        <w:t xml:space="preserve">Регистрация пользователя в системе происходит уже после прохождения всех этапов собеседования и зачисления в штат персонала. Для успешной регистрации, пользователь должен указать в специальном поле свой идентификатор, который система автоматически присваивает всем сотрудникам. Узнать его он может у непосредственного начальства. Данная мера предосторожности исключает возможность появления нескольких учетных записей у одного сотрудника, возможность появления неопознанной учетной записи с доступом к </w:t>
+      </w:r>
+      <w:r>
+        <w:t xml:space="preserve">внутренним данным компании и т.д. Аутентификация и авторизация выполнены стандартным набором средств: имя пользователя </w:t>
+      </w:r>
+      <w:r>
+        <w:t xml:space="preserve">/ </w:t>
+      </w:r>
+      <w:r>
+        <w:t>логин и пароль.</w:t>
+      </w:r>
+    </w:p>
+    <w:p>
+      <w:r>
+        <w:t xml:space="preserve">Модуль приема и увольнения сотрудников </w:t>
+      </w:r>
+      <w:r>
+        <w:t xml:space="preserve">интегрирован в структуру персонала. Ключевыми элементами данный структуры являются паспортные и контактные данные. Кандидат записывается в систему после того, как оставит по крайней мере часть из них для дальнейшего прохождения собеседования. Так же кандидат может </w:t>
+      </w:r>
+      <w:r>
+        <w:t xml:space="preserve">присылать файлы (дипломы, грамоты, сертификаты и т.д.), они будут прикреплены к личному делу кандидата. По результатам собеседования претендент может быть нанят, в таком случае он </w:t>
+      </w:r>
+      <w:r>
+        <w:lastRenderedPageBreak/>
+        <w:t>предоставляет все необходимые персональные данные, либо не нанят. Информация о кандидате и попытке прохождения собеседования при любом исходе остаются в системе в качестве статистических данных.</w:t>
+      </w:r>
+    </w:p>
+    <w:p>
+      <w:r>
+        <w:t>При найме, сотрудник получает свой идентификатор для авторизации в системе.</w:t>
+      </w:r>
+    </w:p>
+    <w:p>
+      <w:r>
+        <w:t>Процесс увольнения сотрудника выполняется в несколько этапов:</w:t>
+      </w:r>
+    </w:p>
+    <w:p>
+      <w:pPr>
+        <w:pStyle w:val="a3"/>
+        <w:numPr>
+          <w:ilvl w:val="0"/>
+          <w:numId w:val="32"/>
+        </w:numPr>
+        <w:spacing w:line="360" w:lineRule="auto"/>
+      </w:pPr>
+      <w:r>
+        <w:t>Заполнение соответствующей формы</w:t>
+      </w:r>
+      <w:r>
+        <w:t>.</w:t>
+      </w:r>
+    </w:p>
+    <w:p>
+      <w:pPr>
+        <w:pStyle w:val="a3"/>
+        <w:numPr>
+          <w:ilvl w:val="0"/>
+          <w:numId w:val="32"/>
+        </w:numPr>
+        <w:spacing w:line="360" w:lineRule="auto"/>
+      </w:pPr>
+      <w:r>
+        <w:t>Назначение сотруднику часов на 2 последующие недели в случае, если причиной увольнения является собственное желание сотрудника</w:t>
+      </w:r>
+      <w:r>
+        <w:t>.</w:t>
+      </w:r>
+    </w:p>
+    <w:p>
+      <w:pPr>
+        <w:pStyle w:val="a3"/>
+        <w:numPr>
+          <w:ilvl w:val="0"/>
+          <w:numId w:val="32"/>
+        </w:numPr>
+        <w:spacing w:line="360" w:lineRule="auto"/>
+      </w:pPr>
+      <w:r>
+        <w:t>Ожидание окончания рабочего периода.</w:t>
+      </w:r>
+    </w:p>
+    <w:p>
+      <w:pPr>
+        <w:pStyle w:val="a3"/>
+        <w:numPr>
+          <w:ilvl w:val="0"/>
+          <w:numId w:val="32"/>
+        </w:numPr>
+        <w:spacing w:line="360" w:lineRule="auto"/>
+      </w:pPr>
+      <w:r>
+        <w:t>Выплата заработной платы сотруднику в количестве, соответствующем отработанным часам.</w:t>
+      </w:r>
+    </w:p>
+    <w:p>
+      <w:pPr>
+        <w:pStyle w:val="a3"/>
+        <w:numPr>
+          <w:ilvl w:val="0"/>
+          <w:numId w:val="32"/>
+        </w:numPr>
+        <w:spacing w:line="360" w:lineRule="auto"/>
+      </w:pPr>
+      <w:r>
+        <w:t>Удаление данных об авторизации сотрудника из системы.</w:t>
+      </w:r>
+    </w:p>
+    <w:p>
+      <w:pPr>
+        <w:pStyle w:val="a3"/>
+        <w:numPr>
+          <w:ilvl w:val="0"/>
+          <w:numId w:val="32"/>
+        </w:numPr>
+        <w:spacing w:line="360" w:lineRule="auto"/>
+      </w:pPr>
+      <w:r>
+        <w:t>Фактическое увольнение сотрудника.</w:t>
+      </w:r>
+    </w:p>
+    <w:p>
+      <w:r>
+        <w:t>После увольнения сотрудника, в системе остается информация о его кандидатуре и прохождении им собеседований в качестве статистических данных.</w:t>
+      </w:r>
+    </w:p>
+    <w:p>
+      <w:r>
+        <w:t xml:space="preserve">Расчет заработной платы происходит автоматически в конце каждого месяца. </w:t>
+      </w:r>
+      <w:r>
+        <w:t>Для определения заработной платы сотрудника используются следующие параметры:</w:t>
+      </w:r>
+    </w:p>
+    <w:p>
+      <w:pPr>
+        <w:pStyle w:val="a3"/>
+        <w:numPr>
+          <w:ilvl w:val="0"/>
+          <w:numId w:val="34"/>
+        </w:numPr>
+        <w:spacing w:line="360" w:lineRule="auto"/>
+        <w:ind w:left="1066" w:hanging="357"/>
+      </w:pPr>
+      <w:r>
+        <w:t>Отработанные часы</w:t>
+      </w:r>
+    </w:p>
+    <w:p>
+      <w:pPr>
+        <w:pStyle w:val="a3"/>
+        <w:numPr>
+          <w:ilvl w:val="0"/>
+          <w:numId w:val="34"/>
+        </w:numPr>
+        <w:spacing w:line="360" w:lineRule="auto"/>
+        <w:ind w:left="1066" w:hanging="357"/>
+      </w:pPr>
+      <w:r>
+        <w:t>Соответствие отработанных часов, запланированным</w:t>
+      </w:r>
+    </w:p>
+    <w:p>
+      <w:pPr>
+        <w:pStyle w:val="a3"/>
+        <w:numPr>
+          <w:ilvl w:val="0"/>
+          <w:numId w:val="34"/>
+        </w:numPr>
+        <w:spacing w:line="360" w:lineRule="auto"/>
+        <w:ind w:left="1066" w:hanging="357"/>
+      </w:pPr>
+      <w:r>
+        <w:t>Дежурная ставка отдела</w:t>
+      </w:r>
+    </w:p>
+    <w:p>
+      <w:pPr>
+        <w:pStyle w:val="a3"/>
+        <w:numPr>
+          <w:ilvl w:val="0"/>
+          <w:numId w:val="34"/>
+        </w:numPr>
+        <w:spacing w:line="360" w:lineRule="auto"/>
+        <w:ind w:left="1066" w:hanging="357"/>
+      </w:pPr>
+      <w:r>
+        <w:t>Временная ставка отдела</w:t>
+      </w:r>
+    </w:p>
+    <w:p>
+      <w:pPr>
+        <w:pStyle w:val="a3"/>
+        <w:numPr>
+          <w:ilvl w:val="0"/>
+          <w:numId w:val="34"/>
+        </w:numPr>
+        <w:spacing w:line="360" w:lineRule="auto"/>
+        <w:ind w:left="1066" w:hanging="357"/>
+      </w:pPr>
+      <w:r>
+        <w:t>Премия</w:t>
+      </w:r>
+    </w:p>
+    <w:p>
+      <w:r>
+        <w:t xml:space="preserve">При этом за отработанные сверх плана часы начисляется именно премия, при заполнении менеджером отдела соответствующего пункта. Если сотрудник отработал меньше часов чем указано в его доп. соглашении, то с </w:t>
+      </w:r>
+      <w:r>
+        <w:lastRenderedPageBreak/>
+        <w:t>него так же может взиматься штраф</w:t>
+      </w:r>
+      <w:r>
+        <w:t xml:space="preserve">, </w:t>
+      </w:r>
+      <w:r>
+        <w:t>при заполнении менеджером отдела соответствующего пункта</w:t>
+      </w:r>
+      <w:r>
+        <w:t xml:space="preserve">. </w:t>
       </w:r>
     </w:p>
     <w:p>
@@ -18038,7 +19651,13 @@
         <w:t>изменения юридической информации предприятия (см. рис. *),</w:t>
       </w:r>
       <w:r>
-        <w:t xml:space="preserve"> распределения рабочей нагрузки на отделы и их сотрудников (см. рис. *), а также назначение заработной платы (см. рис. *), менеджеры отделов могут составить отчет о личных достижениях своих сотрудников за данный период и назначить премию (см. рис. *)</w:t>
+        <w:t xml:space="preserve"> </w:t>
+      </w:r>
+      <w:r>
+        <w:t xml:space="preserve">а так же </w:t>
+      </w:r>
+      <w:r>
+        <w:t>распределения рабочей нагрузки на отделы и их сотрудников (см. рис. *), менеджеры отделов могут составить отчет о личных достижениях своих сотрудников за данный период и назначить премию (см. рис. *)</w:t>
       </w:r>
     </w:p>
     <w:p>
@@ -18055,10 +19674,10 @@
         </w:rPr>
         <w:lastRenderedPageBreak/>
         <w:drawing>
-          <wp:inline distT="0" distB="0" distL="0" distR="0" wp14:anchorId="4DEE63D3" wp14:editId="496CAA0E">
-            <wp:extent cx="5940425" cy="3084195"/>
-            <wp:effectExtent l="0" t="0" r="3175" b="1905"/>
-            <wp:docPr id="11" name="Рисунок 11"/>
+          <wp:inline distT="0" distB="0" distL="0" distR="0" wp14:anchorId="6DBBCC2F" wp14:editId="7A47B61D">
+            <wp:extent cx="5940425" cy="2867025"/>
+            <wp:effectExtent l="0" t="0" r="3175" b="9525"/>
+            <wp:docPr id="16" name="Рисунок 16"/>
             <wp:cNvGraphicFramePr>
               <a:graphicFrameLocks xmlns:a="http://schemas.openxmlformats.org/drawingml/2006/main" noChangeAspect="1"/>
             </wp:cNvGraphicFramePr>
@@ -18078,7 +19697,7 @@
                   <pic:spPr>
                     <a:xfrm>
                       <a:off x="0" y="0"/>
-                      <a:ext cx="5940425" cy="3084195"/>
+                      <a:ext cx="5940425" cy="2867025"/>
                     </a:xfrm>
                     <a:prstGeom prst="rect">
                       <a:avLst/>
@@ -18105,12 +19724,18 @@
         <w:ind w:firstLine="0"/>
         <w:jc w:val="center"/>
       </w:pPr>
+    </w:p>
+    <w:p>
+      <w:pPr>
+        <w:ind w:firstLine="0"/>
+        <w:jc w:val="center"/>
+      </w:pPr>
       <w:r>
         <w:drawing>
-          <wp:inline distT="0" distB="0" distL="0" distR="0" wp14:anchorId="4315B906" wp14:editId="6D57F803">
-            <wp:extent cx="5940425" cy="3025775"/>
-            <wp:effectExtent l="0" t="0" r="3175" b="3175"/>
-            <wp:docPr id="14" name="Рисунок 14"/>
+          <wp:inline distT="0" distB="0" distL="0" distR="0" wp14:anchorId="7C9AB59B" wp14:editId="3F5082B4">
+            <wp:extent cx="5940425" cy="2823210"/>
+            <wp:effectExtent l="0" t="0" r="3175" b="0"/>
+            <wp:docPr id="17" name="Рисунок 17"/>
             <wp:cNvGraphicFramePr>
               <a:graphicFrameLocks xmlns:a="http://schemas.openxmlformats.org/drawingml/2006/main" noChangeAspect="1"/>
             </wp:cNvGraphicFramePr>
@@ -18130,7 +19755,7 @@
                   <pic:spPr>
                     <a:xfrm>
                       <a:off x="0" y="0"/>
-                      <a:ext cx="5940425" cy="3025775"/>
+                      <a:ext cx="5940425" cy="2823210"/>
                     </a:xfrm>
                     <a:prstGeom prst="rect">
                       <a:avLst/>
@@ -18223,7 +19848,41 @@
         <w:jc w:val="center"/>
       </w:pPr>
       <w:r>
-        <w:t>Рис. * Страница назначения заработной платы</w:t>
+        <w:drawing>
+          <wp:inline distT="0" distB="0" distL="0" distR="0" wp14:anchorId="0B124E65" wp14:editId="6C92B96B">
+            <wp:extent cx="5940425" cy="2821940"/>
+            <wp:effectExtent l="0" t="0" r="3175" b="0"/>
+            <wp:docPr id="19" name="Рисунок 19"/>
+            <wp:cNvGraphicFramePr>
+              <a:graphicFrameLocks xmlns:a="http://schemas.openxmlformats.org/drawingml/2006/main" noChangeAspect="1"/>
+            </wp:cNvGraphicFramePr>
+            <a:graphic xmlns:a="http://schemas.openxmlformats.org/drawingml/2006/main">
+              <a:graphicData uri="http://schemas.openxmlformats.org/drawingml/2006/picture">
+                <pic:pic xmlns:pic="http://schemas.openxmlformats.org/drawingml/2006/picture">
+                  <pic:nvPicPr>
+                    <pic:cNvPr id="1" name=""/>
+                    <pic:cNvPicPr/>
+                  </pic:nvPicPr>
+                  <pic:blipFill>
+                    <a:blip r:embed="rId20"/>
+                    <a:stretch>
+                      <a:fillRect/>
+                    </a:stretch>
+                  </pic:blipFill>
+                  <pic:spPr>
+                    <a:xfrm>
+                      <a:off x="0" y="0"/>
+                      <a:ext cx="5940425" cy="2821940"/>
+                    </a:xfrm>
+                    <a:prstGeom prst="rect">
+                      <a:avLst/>
+                    </a:prstGeom>
+                  </pic:spPr>
+                </pic:pic>
+              </a:graphicData>
+            </a:graphic>
+          </wp:inline>
+        </w:drawing>
       </w:r>
     </w:p>
     <w:p>
@@ -18231,14 +19890,58 @@
         <w:ind w:firstLine="0"/>
         <w:jc w:val="center"/>
       </w:pPr>
+      <w:r>
+        <w:t>Рис. * Страница распределения рабочей нагрузки</w:t>
+      </w:r>
     </w:p>
     <w:p>
       <w:pPr>
         <w:ind w:firstLine="0"/>
         <w:jc w:val="center"/>
-        <w:rPr>
-          <w:lang w:val="en-US"/>
-        </w:rPr>
+      </w:pPr>
+      <w:r>
+        <w:lastRenderedPageBreak/>
+        <w:drawing>
+          <wp:inline distT="0" distB="0" distL="0" distR="0" wp14:anchorId="606D4591" wp14:editId="486E7E21">
+            <wp:extent cx="5940425" cy="3053080"/>
+            <wp:effectExtent l="0" t="0" r="3175" b="0"/>
+            <wp:docPr id="20" name="Рисунок 20"/>
+            <wp:cNvGraphicFramePr>
+              <a:graphicFrameLocks xmlns:a="http://schemas.openxmlformats.org/drawingml/2006/main" noChangeAspect="1"/>
+            </wp:cNvGraphicFramePr>
+            <a:graphic xmlns:a="http://schemas.openxmlformats.org/drawingml/2006/main">
+              <a:graphicData uri="http://schemas.openxmlformats.org/drawingml/2006/picture">
+                <pic:pic xmlns:pic="http://schemas.openxmlformats.org/drawingml/2006/picture">
+                  <pic:nvPicPr>
+                    <pic:cNvPr id="1" name=""/>
+                    <pic:cNvPicPr/>
+                  </pic:nvPicPr>
+                  <pic:blipFill>
+                    <a:blip r:embed="rId21"/>
+                    <a:stretch>
+                      <a:fillRect/>
+                    </a:stretch>
+                  </pic:blipFill>
+                  <pic:spPr>
+                    <a:xfrm>
+                      <a:off x="0" y="0"/>
+                      <a:ext cx="5940425" cy="3053080"/>
+                    </a:xfrm>
+                    <a:prstGeom prst="rect">
+                      <a:avLst/>
+                    </a:prstGeom>
+                  </pic:spPr>
+                </pic:pic>
+              </a:graphicData>
+            </a:graphic>
+          </wp:inline>
+        </w:drawing>
+      </w:r>
+    </w:p>
+    <w:p>
+      <w:pPr>
+        <w:ind w:firstLine="0"/>
+        <w:jc w:val="center"/>
       </w:pPr>
       <w:r>
         <w:t>Рис. * Страница заполнения отчета о достижениях сотрудника</w:t>
@@ -18759,6 +20462,95 @@
     </w:lvl>
   </w:abstractNum>
   <w:abstractNum w:abstractNumId="4" w15:restartNumberingAfterBreak="0">
+    <w:nsid w:val="16A03117"/>
+    <w:multiLevelType w:val="hybridMultilevel"/>
+    <w:tmpl w:val="44A6DFA6"/>
+    <w:lvl w:ilvl="0" w:tplc="7A4884F6">
+      <w:start w:val="1"/>
+      <w:numFmt w:val="decimal"/>
+      <w:lvlText w:val="%1)"/>
+      <w:lvlJc w:val="left"/>
+      <w:pPr>
+        <w:ind w:left="1069" w:hanging="360"/>
+      </w:pPr>
+      <w:rPr>
+        <w:rFonts w:hint="default"/>
+      </w:rPr>
+    </w:lvl>
+    <w:lvl w:ilvl="1" w:tplc="04190019" w:tentative="1">
+      <w:start w:val="1"/>
+      <w:numFmt w:val="lowerLetter"/>
+      <w:lvlText w:val="%2."/>
+      <w:lvlJc w:val="left"/>
+      <w:pPr>
+        <w:ind w:left="1789" w:hanging="360"/>
+      </w:pPr>
+    </w:lvl>
+    <w:lvl w:ilvl="2" w:tplc="0419001B" w:tentative="1">
+      <w:start w:val="1"/>
+      <w:numFmt w:val="lowerRoman"/>
+      <w:lvlText w:val="%3."/>
+      <w:lvlJc w:val="right"/>
+      <w:pPr>
+        <w:ind w:left="2509" w:hanging="180"/>
+      </w:pPr>
+    </w:lvl>
+    <w:lvl w:ilvl="3" w:tplc="0419000F" w:tentative="1">
+      <w:start w:val="1"/>
+      <w:numFmt w:val="decimal"/>
+      <w:lvlText w:val="%4."/>
+      <w:lvlJc w:val="left"/>
+      <w:pPr>
+        <w:ind w:left="3229" w:hanging="360"/>
+      </w:pPr>
+    </w:lvl>
+    <w:lvl w:ilvl="4" w:tplc="04190019" w:tentative="1">
+      <w:start w:val="1"/>
+      <w:numFmt w:val="lowerLetter"/>
+      <w:lvlText w:val="%5."/>
+      <w:lvlJc w:val="left"/>
+      <w:pPr>
+        <w:ind w:left="3949" w:hanging="360"/>
+      </w:pPr>
+    </w:lvl>
+    <w:lvl w:ilvl="5" w:tplc="0419001B" w:tentative="1">
+      <w:start w:val="1"/>
+      <w:numFmt w:val="lowerRoman"/>
+      <w:lvlText w:val="%6."/>
+      <w:lvlJc w:val="right"/>
+      <w:pPr>
+        <w:ind w:left="4669" w:hanging="180"/>
+      </w:pPr>
+    </w:lvl>
+    <w:lvl w:ilvl="6" w:tplc="0419000F" w:tentative="1">
+      <w:start w:val="1"/>
+      <w:numFmt w:val="decimal"/>
+      <w:lvlText w:val="%7."/>
+      <w:lvlJc w:val="left"/>
+      <w:pPr>
+        <w:ind w:left="5389" w:hanging="360"/>
+      </w:pPr>
+    </w:lvl>
+    <w:lvl w:ilvl="7" w:tplc="04190019" w:tentative="1">
+      <w:start w:val="1"/>
+      <w:numFmt w:val="lowerLetter"/>
+      <w:lvlText w:val="%8."/>
+      <w:lvlJc w:val="left"/>
+      <w:pPr>
+        <w:ind w:left="6109" w:hanging="360"/>
+      </w:pPr>
+    </w:lvl>
+    <w:lvl w:ilvl="8" w:tplc="0419001B" w:tentative="1">
+      <w:start w:val="1"/>
+      <w:numFmt w:val="lowerRoman"/>
+      <w:lvlText w:val="%9."/>
+      <w:lvlJc w:val="right"/>
+      <w:pPr>
+        <w:ind w:left="6829" w:hanging="180"/>
+      </w:pPr>
+    </w:lvl>
+  </w:abstractNum>
+  <w:abstractNum w:abstractNumId="5" w15:restartNumberingAfterBreak="0">
     <w:nsid w:val="18425EE9"/>
     <w:multiLevelType w:val="hybridMultilevel"/>
     <w:tmpl w:val="1C542A7C"/>
@@ -18847,7 +20639,7 @@
       </w:pPr>
     </w:lvl>
   </w:abstractNum>
-  <w:abstractNum w:abstractNumId="5" w15:restartNumberingAfterBreak="0">
+  <w:abstractNum w:abstractNumId="6" w15:restartNumberingAfterBreak="0">
     <w:nsid w:val="19370CBA"/>
     <w:multiLevelType w:val="multilevel"/>
     <w:tmpl w:val="676E6624"/>
@@ -18960,7 +20752,7 @@
       </w:pPr>
     </w:lvl>
   </w:abstractNum>
-  <w:abstractNum w:abstractNumId="6" w15:restartNumberingAfterBreak="0">
+  <w:abstractNum w:abstractNumId="7" w15:restartNumberingAfterBreak="0">
     <w:nsid w:val="2028543F"/>
     <w:multiLevelType w:val="hybridMultilevel"/>
     <w:tmpl w:val="6530375E"/>
@@ -19049,7 +20841,7 @@
       </w:pPr>
     </w:lvl>
   </w:abstractNum>
-  <w:abstractNum w:abstractNumId="7" w15:restartNumberingAfterBreak="0">
+  <w:abstractNum w:abstractNumId="8" w15:restartNumberingAfterBreak="0">
     <w:nsid w:val="20F33A13"/>
     <w:multiLevelType w:val="multilevel"/>
     <w:tmpl w:val="4782A386"/>
@@ -19162,7 +20954,7 @@
       </w:pPr>
     </w:lvl>
   </w:abstractNum>
-  <w:abstractNum w:abstractNumId="8" w15:restartNumberingAfterBreak="0">
+  <w:abstractNum w:abstractNumId="9" w15:restartNumberingAfterBreak="0">
     <w:nsid w:val="22927A49"/>
     <w:multiLevelType w:val="multilevel"/>
     <w:tmpl w:val="D1368EEC"/>
@@ -19275,7 +21067,7 @@
       </w:pPr>
     </w:lvl>
   </w:abstractNum>
-  <w:abstractNum w:abstractNumId="9" w15:restartNumberingAfterBreak="0">
+  <w:abstractNum w:abstractNumId="10" w15:restartNumberingAfterBreak="0">
     <w:nsid w:val="2D165216"/>
     <w:multiLevelType w:val="multilevel"/>
     <w:tmpl w:val="AFC0EC56"/>
@@ -19388,7 +21180,7 @@
       </w:pPr>
     </w:lvl>
   </w:abstractNum>
-  <w:abstractNum w:abstractNumId="10" w15:restartNumberingAfterBreak="0">
+  <w:abstractNum w:abstractNumId="11" w15:restartNumberingAfterBreak="0">
     <w:nsid w:val="3947176F"/>
     <w:multiLevelType w:val="hybridMultilevel"/>
     <w:tmpl w:val="044646EA"/>
@@ -19477,7 +21269,7 @@
       </w:pPr>
     </w:lvl>
   </w:abstractNum>
-  <w:abstractNum w:abstractNumId="11" w15:restartNumberingAfterBreak="0">
+  <w:abstractNum w:abstractNumId="12" w15:restartNumberingAfterBreak="0">
     <w:nsid w:val="3F822BAC"/>
     <w:multiLevelType w:val="multilevel"/>
     <w:tmpl w:val="8A602538"/>
@@ -19590,7 +21382,7 @@
       </w:pPr>
     </w:lvl>
   </w:abstractNum>
-  <w:abstractNum w:abstractNumId="12" w15:restartNumberingAfterBreak="0">
+  <w:abstractNum w:abstractNumId="13" w15:restartNumberingAfterBreak="0">
     <w:nsid w:val="40195106"/>
     <w:multiLevelType w:val="multilevel"/>
     <w:tmpl w:val="B036A5BC"/>
@@ -19703,7 +21495,96 @@
       </w:pPr>
     </w:lvl>
   </w:abstractNum>
-  <w:abstractNum w:abstractNumId="13" w15:restartNumberingAfterBreak="0">
+  <w:abstractNum w:abstractNumId="14" w15:restartNumberingAfterBreak="0">
+    <w:nsid w:val="43F37F47"/>
+    <w:multiLevelType w:val="hybridMultilevel"/>
+    <w:tmpl w:val="381ABFE6"/>
+    <w:lvl w:ilvl="0" w:tplc="C7465820">
+      <w:start w:val="1"/>
+      <w:numFmt w:val="decimal"/>
+      <w:lvlText w:val="%1)"/>
+      <w:lvlJc w:val="left"/>
+      <w:pPr>
+        <w:ind w:left="1069" w:hanging="360"/>
+      </w:pPr>
+      <w:rPr>
+        <w:rFonts w:hint="default"/>
+      </w:rPr>
+    </w:lvl>
+    <w:lvl w:ilvl="1" w:tplc="04190019" w:tentative="1">
+      <w:start w:val="1"/>
+      <w:numFmt w:val="lowerLetter"/>
+      <w:lvlText w:val="%2."/>
+      <w:lvlJc w:val="left"/>
+      <w:pPr>
+        <w:ind w:left="1789" w:hanging="360"/>
+      </w:pPr>
+    </w:lvl>
+    <w:lvl w:ilvl="2" w:tplc="0419001B" w:tentative="1">
+      <w:start w:val="1"/>
+      <w:numFmt w:val="lowerRoman"/>
+      <w:lvlText w:val="%3."/>
+      <w:lvlJc w:val="right"/>
+      <w:pPr>
+        <w:ind w:left="2509" w:hanging="180"/>
+      </w:pPr>
+    </w:lvl>
+    <w:lvl w:ilvl="3" w:tplc="0419000F" w:tentative="1">
+      <w:start w:val="1"/>
+      <w:numFmt w:val="decimal"/>
+      <w:lvlText w:val="%4."/>
+      <w:lvlJc w:val="left"/>
+      <w:pPr>
+        <w:ind w:left="3229" w:hanging="360"/>
+      </w:pPr>
+    </w:lvl>
+    <w:lvl w:ilvl="4" w:tplc="04190019" w:tentative="1">
+      <w:start w:val="1"/>
+      <w:numFmt w:val="lowerLetter"/>
+      <w:lvlText w:val="%5."/>
+      <w:lvlJc w:val="left"/>
+      <w:pPr>
+        <w:ind w:left="3949" w:hanging="360"/>
+      </w:pPr>
+    </w:lvl>
+    <w:lvl w:ilvl="5" w:tplc="0419001B" w:tentative="1">
+      <w:start w:val="1"/>
+      <w:numFmt w:val="lowerRoman"/>
+      <w:lvlText w:val="%6."/>
+      <w:lvlJc w:val="right"/>
+      <w:pPr>
+        <w:ind w:left="4669" w:hanging="180"/>
+      </w:pPr>
+    </w:lvl>
+    <w:lvl w:ilvl="6" w:tplc="0419000F" w:tentative="1">
+      <w:start w:val="1"/>
+      <w:numFmt w:val="decimal"/>
+      <w:lvlText w:val="%7."/>
+      <w:lvlJc w:val="left"/>
+      <w:pPr>
+        <w:ind w:left="5389" w:hanging="360"/>
+      </w:pPr>
+    </w:lvl>
+    <w:lvl w:ilvl="7" w:tplc="04190019" w:tentative="1">
+      <w:start w:val="1"/>
+      <w:numFmt w:val="lowerLetter"/>
+      <w:lvlText w:val="%8."/>
+      <w:lvlJc w:val="left"/>
+      <w:pPr>
+        <w:ind w:left="6109" w:hanging="360"/>
+      </w:pPr>
+    </w:lvl>
+    <w:lvl w:ilvl="8" w:tplc="0419001B" w:tentative="1">
+      <w:start w:val="1"/>
+      <w:numFmt w:val="lowerRoman"/>
+      <w:lvlText w:val="%9."/>
+      <w:lvlJc w:val="right"/>
+      <w:pPr>
+        <w:ind w:left="6829" w:hanging="180"/>
+      </w:pPr>
+    </w:lvl>
+  </w:abstractNum>
+  <w:abstractNum w:abstractNumId="15" w15:restartNumberingAfterBreak="0">
     <w:nsid w:val="45C018D0"/>
     <w:multiLevelType w:val="multilevel"/>
     <w:tmpl w:val="8F9CB4D6"/>
@@ -19816,7 +21697,7 @@
       </w:pPr>
     </w:lvl>
   </w:abstractNum>
-  <w:abstractNum w:abstractNumId="14" w15:restartNumberingAfterBreak="0">
+  <w:abstractNum w:abstractNumId="16" w15:restartNumberingAfterBreak="0">
     <w:nsid w:val="490C0B45"/>
     <w:multiLevelType w:val="multilevel"/>
     <w:tmpl w:val="D264E9CE"/>
@@ -19929,7 +21810,7 @@
       </w:pPr>
     </w:lvl>
   </w:abstractNum>
-  <w:abstractNum w:abstractNumId="15" w15:restartNumberingAfterBreak="0">
+  <w:abstractNum w:abstractNumId="17" w15:restartNumberingAfterBreak="0">
     <w:nsid w:val="4B303311"/>
     <w:multiLevelType w:val="hybridMultilevel"/>
     <w:tmpl w:val="95A20FDC"/>
@@ -20018,7 +21899,7 @@
       </w:pPr>
     </w:lvl>
   </w:abstractNum>
-  <w:abstractNum w:abstractNumId="16" w15:restartNumberingAfterBreak="0">
+  <w:abstractNum w:abstractNumId="18" w15:restartNumberingAfterBreak="0">
     <w:nsid w:val="51364601"/>
     <w:multiLevelType w:val="multilevel"/>
     <w:tmpl w:val="953A7906"/>
@@ -20131,7 +22012,7 @@
       </w:rPr>
     </w:lvl>
   </w:abstractNum>
-  <w:abstractNum w:abstractNumId="17" w15:restartNumberingAfterBreak="0">
+  <w:abstractNum w:abstractNumId="19" w15:restartNumberingAfterBreak="0">
     <w:nsid w:val="543B3598"/>
     <w:multiLevelType w:val="multilevel"/>
     <w:tmpl w:val="EE3276EC"/>
@@ -20244,7 +22125,7 @@
       </w:pPr>
     </w:lvl>
   </w:abstractNum>
-  <w:abstractNum w:abstractNumId="18" w15:restartNumberingAfterBreak="0">
+  <w:abstractNum w:abstractNumId="20" w15:restartNumberingAfterBreak="0">
     <w:nsid w:val="5499350F"/>
     <w:multiLevelType w:val="multilevel"/>
     <w:tmpl w:val="930A4944"/>
@@ -20357,7 +22238,7 @@
       </w:pPr>
     </w:lvl>
   </w:abstractNum>
-  <w:abstractNum w:abstractNumId="19" w15:restartNumberingAfterBreak="0">
+  <w:abstractNum w:abstractNumId="21" w15:restartNumberingAfterBreak="0">
     <w:nsid w:val="56A830F1"/>
     <w:multiLevelType w:val="hybridMultilevel"/>
     <w:tmpl w:val="44F4B2DE"/>
@@ -20470,7 +22351,96 @@
       </w:rPr>
     </w:lvl>
   </w:abstractNum>
-  <w:abstractNum w:abstractNumId="20" w15:restartNumberingAfterBreak="0">
+  <w:abstractNum w:abstractNumId="22" w15:restartNumberingAfterBreak="0">
+    <w:nsid w:val="58D47422"/>
+    <w:multiLevelType w:val="hybridMultilevel"/>
+    <w:tmpl w:val="F604B994"/>
+    <w:lvl w:ilvl="0" w:tplc="117C1B9E">
+      <w:start w:val="1"/>
+      <w:numFmt w:val="decimal"/>
+      <w:lvlText w:val="%1)"/>
+      <w:lvlJc w:val="left"/>
+      <w:pPr>
+        <w:ind w:left="1069" w:hanging="360"/>
+      </w:pPr>
+      <w:rPr>
+        <w:rFonts w:hint="default"/>
+      </w:rPr>
+    </w:lvl>
+    <w:lvl w:ilvl="1" w:tplc="04190019" w:tentative="1">
+      <w:start w:val="1"/>
+      <w:numFmt w:val="lowerLetter"/>
+      <w:lvlText w:val="%2."/>
+      <w:lvlJc w:val="left"/>
+      <w:pPr>
+        <w:ind w:left="1789" w:hanging="360"/>
+      </w:pPr>
+    </w:lvl>
+    <w:lvl w:ilvl="2" w:tplc="0419001B" w:tentative="1">
+      <w:start w:val="1"/>
+      <w:numFmt w:val="lowerRoman"/>
+      <w:lvlText w:val="%3."/>
+      <w:lvlJc w:val="right"/>
+      <w:pPr>
+        <w:ind w:left="2509" w:hanging="180"/>
+      </w:pPr>
+    </w:lvl>
+    <w:lvl w:ilvl="3" w:tplc="0419000F" w:tentative="1">
+      <w:start w:val="1"/>
+      <w:numFmt w:val="decimal"/>
+      <w:lvlText w:val="%4."/>
+      <w:lvlJc w:val="left"/>
+      <w:pPr>
+        <w:ind w:left="3229" w:hanging="360"/>
+      </w:pPr>
+    </w:lvl>
+    <w:lvl w:ilvl="4" w:tplc="04190019" w:tentative="1">
+      <w:start w:val="1"/>
+      <w:numFmt w:val="lowerLetter"/>
+      <w:lvlText w:val="%5."/>
+      <w:lvlJc w:val="left"/>
+      <w:pPr>
+        <w:ind w:left="3949" w:hanging="360"/>
+      </w:pPr>
+    </w:lvl>
+    <w:lvl w:ilvl="5" w:tplc="0419001B" w:tentative="1">
+      <w:start w:val="1"/>
+      <w:numFmt w:val="lowerRoman"/>
+      <w:lvlText w:val="%6."/>
+      <w:lvlJc w:val="right"/>
+      <w:pPr>
+        <w:ind w:left="4669" w:hanging="180"/>
+      </w:pPr>
+    </w:lvl>
+    <w:lvl w:ilvl="6" w:tplc="0419000F" w:tentative="1">
+      <w:start w:val="1"/>
+      <w:numFmt w:val="decimal"/>
+      <w:lvlText w:val="%7."/>
+      <w:lvlJc w:val="left"/>
+      <w:pPr>
+        <w:ind w:left="5389" w:hanging="360"/>
+      </w:pPr>
+    </w:lvl>
+    <w:lvl w:ilvl="7" w:tplc="04190019" w:tentative="1">
+      <w:start w:val="1"/>
+      <w:numFmt w:val="lowerLetter"/>
+      <w:lvlText w:val="%8."/>
+      <w:lvlJc w:val="left"/>
+      <w:pPr>
+        <w:ind w:left="6109" w:hanging="360"/>
+      </w:pPr>
+    </w:lvl>
+    <w:lvl w:ilvl="8" w:tplc="0419001B" w:tentative="1">
+      <w:start w:val="1"/>
+      <w:numFmt w:val="lowerRoman"/>
+      <w:lvlText w:val="%9."/>
+      <w:lvlJc w:val="right"/>
+      <w:pPr>
+        <w:ind w:left="6829" w:hanging="180"/>
+      </w:pPr>
+    </w:lvl>
+  </w:abstractNum>
+  <w:abstractNum w:abstractNumId="23" w15:restartNumberingAfterBreak="0">
     <w:nsid w:val="5A442FBD"/>
     <w:multiLevelType w:val="multilevel"/>
     <w:tmpl w:val="BAB0A24A"/>
@@ -20583,7 +22553,7 @@
       </w:pPr>
     </w:lvl>
   </w:abstractNum>
-  <w:abstractNum w:abstractNumId="21" w15:restartNumberingAfterBreak="0">
+  <w:abstractNum w:abstractNumId="24" w15:restartNumberingAfterBreak="0">
     <w:nsid w:val="63463FCD"/>
     <w:multiLevelType w:val="multilevel"/>
     <w:tmpl w:val="B2AE6EFC"/>
@@ -20696,7 +22666,7 @@
       </w:pPr>
     </w:lvl>
   </w:abstractNum>
-  <w:abstractNum w:abstractNumId="22" w15:restartNumberingAfterBreak="0">
+  <w:abstractNum w:abstractNumId="25" w15:restartNumberingAfterBreak="0">
     <w:nsid w:val="6547136F"/>
     <w:multiLevelType w:val="multilevel"/>
     <w:tmpl w:val="CAE07012"/>
@@ -20817,7 +22787,7 @@
       </w:rPr>
     </w:lvl>
   </w:abstractNum>
-  <w:abstractNum w:abstractNumId="23" w15:restartNumberingAfterBreak="0">
+  <w:abstractNum w:abstractNumId="26" w15:restartNumberingAfterBreak="0">
     <w:nsid w:val="658B5BBD"/>
     <w:multiLevelType w:val="multilevel"/>
     <w:tmpl w:val="58587B88"/>
@@ -20930,7 +22900,7 @@
       </w:pPr>
     </w:lvl>
   </w:abstractNum>
-  <w:abstractNum w:abstractNumId="24" w15:restartNumberingAfterBreak="0">
+  <w:abstractNum w:abstractNumId="27" w15:restartNumberingAfterBreak="0">
     <w:nsid w:val="69676F66"/>
     <w:multiLevelType w:val="multilevel"/>
     <w:tmpl w:val="953EEE9A"/>
@@ -21043,7 +23013,7 @@
       </w:pPr>
     </w:lvl>
   </w:abstractNum>
-  <w:abstractNum w:abstractNumId="25" w15:restartNumberingAfterBreak="0">
+  <w:abstractNum w:abstractNumId="28" w15:restartNumberingAfterBreak="0">
     <w:nsid w:val="6C6D69CE"/>
     <w:multiLevelType w:val="multilevel"/>
     <w:tmpl w:val="50181F24"/>
@@ -21143,7 +23113,7 @@
       </w:pPr>
     </w:lvl>
   </w:abstractNum>
-  <w:abstractNum w:abstractNumId="26" w15:restartNumberingAfterBreak="0">
+  <w:abstractNum w:abstractNumId="29" w15:restartNumberingAfterBreak="0">
     <w:nsid w:val="6C9A0F1C"/>
     <w:multiLevelType w:val="hybridMultilevel"/>
     <w:tmpl w:val="C08EC310"/>
@@ -21232,7 +23202,7 @@
       </w:pPr>
     </w:lvl>
   </w:abstractNum>
-  <w:abstractNum w:abstractNumId="27" w15:restartNumberingAfterBreak="0">
+  <w:abstractNum w:abstractNumId="30" w15:restartNumberingAfterBreak="0">
     <w:nsid w:val="756D2A9C"/>
     <w:multiLevelType w:val="multilevel"/>
     <w:tmpl w:val="F29E5C86"/>
@@ -21345,7 +23315,7 @@
       </w:pPr>
     </w:lvl>
   </w:abstractNum>
-  <w:abstractNum w:abstractNumId="28" w15:restartNumberingAfterBreak="0">
+  <w:abstractNum w:abstractNumId="31" w15:restartNumberingAfterBreak="0">
     <w:nsid w:val="7BA9677E"/>
     <w:multiLevelType w:val="multilevel"/>
     <w:tmpl w:val="34DA1A52"/>
@@ -21458,7 +23428,7 @@
       </w:pPr>
     </w:lvl>
   </w:abstractNum>
-  <w:abstractNum w:abstractNumId="29" w15:restartNumberingAfterBreak="0">
+  <w:abstractNum w:abstractNumId="32" w15:restartNumberingAfterBreak="0">
     <w:nsid w:val="7C581169"/>
     <w:multiLevelType w:val="hybridMultilevel"/>
     <w:tmpl w:val="51465982"/>
@@ -21547,7 +23517,7 @@
       </w:pPr>
     </w:lvl>
   </w:abstractNum>
-  <w:abstractNum w:abstractNumId="30" w15:restartNumberingAfterBreak="0">
+  <w:abstractNum w:abstractNumId="33" w15:restartNumberingAfterBreak="0">
     <w:nsid w:val="7C96605C"/>
     <w:multiLevelType w:val="multilevel"/>
     <w:tmpl w:val="7AB63BAA"/>
@@ -21661,7 +23631,7 @@
     </w:lvl>
   </w:abstractNum>
   <w:num w:numId="1" w16cid:durableId="1277834864">
-    <w:abstractNumId w:val="25"/>
+    <w:abstractNumId w:val="28"/>
     <w:lvlOverride w:ilvl="0">
       <w:startOverride w:val="1"/>
     </w:lvlOverride>
@@ -21691,94 +23661,103 @@
     </w:lvlOverride>
   </w:num>
   <w:num w:numId="2" w16cid:durableId="553271646">
-    <w:abstractNumId w:val="19"/>
+    <w:abstractNumId w:val="21"/>
   </w:num>
   <w:num w:numId="3" w16cid:durableId="596597864">
-    <w:abstractNumId w:val="6"/>
+    <w:abstractNumId w:val="7"/>
   </w:num>
   <w:num w:numId="4" w16cid:durableId="527135692">
-    <w:abstractNumId w:val="16"/>
+    <w:abstractNumId w:val="18"/>
   </w:num>
   <w:num w:numId="5" w16cid:durableId="1513494861">
-    <w:abstractNumId w:val="4"/>
+    <w:abstractNumId w:val="5"/>
   </w:num>
   <w:num w:numId="6" w16cid:durableId="965163440">
-    <w:abstractNumId w:val="10"/>
+    <w:abstractNumId w:val="11"/>
   </w:num>
   <w:num w:numId="7" w16cid:durableId="1719668326">
-    <w:abstractNumId w:val="29"/>
+    <w:abstractNumId w:val="32"/>
   </w:num>
   <w:num w:numId="8" w16cid:durableId="1088425739">
-    <w:abstractNumId w:val="15"/>
+    <w:abstractNumId w:val="17"/>
   </w:num>
   <w:num w:numId="9" w16cid:durableId="1299533640">
-    <w:abstractNumId w:val="26"/>
+    <w:abstractNumId w:val="29"/>
   </w:num>
   <w:num w:numId="10" w16cid:durableId="2039351782">
     <w:abstractNumId w:val="0"/>
   </w:num>
   <w:num w:numId="11" w16cid:durableId="1693143515">
-    <w:abstractNumId w:val="8"/>
+    <w:abstractNumId w:val="9"/>
   </w:num>
   <w:num w:numId="12" w16cid:durableId="299768497">
     <w:abstractNumId w:val="2"/>
   </w:num>
   <w:num w:numId="13" w16cid:durableId="935210781">
-    <w:abstractNumId w:val="5"/>
+    <w:abstractNumId w:val="6"/>
   </w:num>
   <w:num w:numId="14" w16cid:durableId="946426124">
-    <w:abstractNumId w:val="14"/>
+    <w:abstractNumId w:val="16"/>
   </w:num>
   <w:num w:numId="15" w16cid:durableId="85661535">
     <w:abstractNumId w:val="1"/>
   </w:num>
   <w:num w:numId="16" w16cid:durableId="1451585108">
-    <w:abstractNumId w:val="24"/>
+    <w:abstractNumId w:val="27"/>
   </w:num>
   <w:num w:numId="17" w16cid:durableId="1362441296">
-    <w:abstractNumId w:val="27"/>
+    <w:abstractNumId w:val="30"/>
   </w:num>
   <w:num w:numId="18" w16cid:durableId="215625639">
-    <w:abstractNumId w:val="12"/>
+    <w:abstractNumId w:val="13"/>
   </w:num>
   <w:num w:numId="19" w16cid:durableId="1283267285">
-    <w:abstractNumId w:val="30"/>
+    <w:abstractNumId w:val="33"/>
   </w:num>
   <w:num w:numId="20" w16cid:durableId="107896760">
     <w:abstractNumId w:val="3"/>
   </w:num>
   <w:num w:numId="21" w16cid:durableId="1749571586">
-    <w:abstractNumId w:val="28"/>
+    <w:abstractNumId w:val="31"/>
   </w:num>
   <w:num w:numId="22" w16cid:durableId="456605284">
-    <w:abstractNumId w:val="9"/>
+    <w:abstractNumId w:val="10"/>
   </w:num>
   <w:num w:numId="23" w16cid:durableId="1369448571">
-    <w:abstractNumId w:val="21"/>
+    <w:abstractNumId w:val="24"/>
   </w:num>
   <w:num w:numId="24" w16cid:durableId="1677531951">
-    <w:abstractNumId w:val="7"/>
+    <w:abstractNumId w:val="8"/>
   </w:num>
   <w:num w:numId="25" w16cid:durableId="2143379215">
-    <w:abstractNumId w:val="13"/>
+    <w:abstractNumId w:val="15"/>
   </w:num>
   <w:num w:numId="26" w16cid:durableId="96759961">
-    <w:abstractNumId w:val="18"/>
+    <w:abstractNumId w:val="20"/>
   </w:num>
   <w:num w:numId="27" w16cid:durableId="1833641269">
+    <w:abstractNumId w:val="26"/>
+  </w:num>
+  <w:num w:numId="28" w16cid:durableId="524173054">
+    <w:abstractNumId w:val="19"/>
+  </w:num>
+  <w:num w:numId="29" w16cid:durableId="1411151132">
+    <w:abstractNumId w:val="12"/>
+  </w:num>
+  <w:num w:numId="30" w16cid:durableId="136607736">
     <w:abstractNumId w:val="23"/>
   </w:num>
-  <w:num w:numId="28" w16cid:durableId="524173054">
-    <w:abstractNumId w:val="17"/>
+  <w:num w:numId="31" w16cid:durableId="1979416503">
+    <w:abstractNumId w:val="25"/>
   </w:num>
-  <w:num w:numId="29" w16cid:durableId="1411151132">
-    <w:abstractNumId w:val="11"/>
+  <w:num w:numId="32" w16cid:durableId="1344284345">
+    <w:abstractNumId w:val="4"/>
   </w:num>
-  <w:num w:numId="30" w16cid:durableId="136607736">
-    <w:abstractNumId w:val="20"/>
+  <w:num w:numId="33" w16cid:durableId="2041081015">
+    <w:abstractNumId w:val="22"/>
   </w:num>
-  <w:num w:numId="31" w16cid:durableId="1979416503">
-    <w:abstractNumId w:val="22"/>
+  <w:num w:numId="34" w16cid:durableId="608511530">
+    <w:abstractNumId w:val="14"/>
   </w:num>
 </w:numbering>
 </file>

</xml_diff>